<commit_message>
it's kinda crap anyway now
</commit_message>
<xml_diff>
--- a/Documentatie/Functioneel ontwerp.docx
+++ b/Documentatie/Functioneel ontwerp.docx
@@ -2760,7 +2760,13 @@
         <w:t xml:space="preserve">Daarnaast heeft de student </w:t>
       </w:r>
       <w:r>
-        <w:t xml:space="preserve">contact met verschillende klanten die het lastig vinden om kantoorplanten te onderhouden. Ondanks de </w:t>
+        <w:t>contact</w:t>
+      </w:r>
+      <w:r>
+        <w:t xml:space="preserve"> gehad</w:t>
+      </w:r>
+      <w:r>
+        <w:t xml:space="preserve"> met verschillende klanten die het lastig vinden om kantoorplanten te onderhouden. Ondanks de </w:t>
       </w:r>
       <w:r>
         <w:t xml:space="preserve">weinige behoefte die zo’n plant heeft, ontkomt men er niet aan </w:t>
@@ -9990,7 +9996,6 @@
           <w:ilvl w:val="0"/>
           <w:numId w:val="31"/>
         </w:numPr>
-        <w:ind w:left="1440" w:hanging="1080"/>
       </w:pPr>
       <w:r>
         <w:t xml:space="preserve">De API geeft als resultaat alleen de planten waarvan de eigenaar de huidig ingelogde </w:t>
@@ -10484,7 +10489,7 @@
           <w:noProof/>
         </w:rPr>
         <w:drawing>
-          <wp:anchor distT="0" distB="0" distL="114300" distR="114300" simplePos="0" relativeHeight="251715584" behindDoc="1" locked="0" layoutInCell="1" allowOverlap="1" wp14:anchorId="754E0C5A" wp14:editId="0EC91873">
+          <wp:anchor distT="0" distB="0" distL="114300" distR="114300" simplePos="0" relativeHeight="251715584" behindDoc="1" locked="0" layoutInCell="1" allowOverlap="1" wp14:anchorId="754E0C5A" wp14:editId="093347AC">
             <wp:simplePos x="0" y="0"/>
             <wp:positionH relativeFrom="margin">
               <wp:posOffset>4025900</wp:posOffset>
@@ -10955,6 +10960,1449 @@
         <w:t>UC</w:t>
       </w:r>
       <w:r>
+        <w:t>7</w:t>
+      </w:r>
+      <w:r>
+        <w:t>: Updaten plant</w:t>
+      </w:r>
+    </w:p>
+    <w:p>
+      <w:r>
+        <w:t>Dit hoofdstuk zal dieper ingaan op UC</w:t>
+      </w:r>
+      <w:r>
+        <w:t>7</w:t>
+      </w:r>
+      <w:r>
+        <w:t>: “</w:t>
+      </w:r>
+      <w:r>
+        <w:t xml:space="preserve">Updaten </w:t>
+      </w:r>
+      <w:r>
+        <w:t>plant”</w:t>
+      </w:r>
+      <w:r>
+        <w:t xml:space="preserve">. </w:t>
+      </w:r>
+      <w:r>
+        <w:t xml:space="preserve">Dit omvat het </w:t>
+      </w:r>
+      <w:r>
+        <w:t xml:space="preserve">updaten </w:t>
+      </w:r>
+      <w:r>
+        <w:t xml:space="preserve">van de informatie relevant tot het onderhouden van een plant </w:t>
+      </w:r>
+      <w:r>
+        <w:t xml:space="preserve">en </w:t>
+      </w:r>
+      <w:r>
+        <w:t xml:space="preserve">het </w:t>
+      </w:r>
+      <w:r>
+        <w:t xml:space="preserve">opnieuw genereren </w:t>
+      </w:r>
+      <w:r>
+        <w:t xml:space="preserve">van </w:t>
+      </w:r>
+      <w:r>
+        <w:t>een wachtwoord</w:t>
+      </w:r>
+      <w:r>
+        <w:t xml:space="preserve">. Hiervoor zijn een </w:t>
+      </w:r>
+      <w:proofErr w:type="spellStart"/>
+      <w:r>
+        <w:t>use</w:t>
+      </w:r>
+      <w:proofErr w:type="spellEnd"/>
+      <w:r>
+        <w:t xml:space="preserve"> case diagram, </w:t>
+      </w:r>
+      <w:r>
+        <w:t xml:space="preserve">een </w:t>
+      </w:r>
+      <w:proofErr w:type="spellStart"/>
+      <w:r>
+        <w:t>activity</w:t>
+      </w:r>
+      <w:proofErr w:type="spellEnd"/>
+      <w:r>
+        <w:t xml:space="preserve"> diagram, </w:t>
+      </w:r>
+      <w:r>
+        <w:t>wireframes en requirements opgesteld.</w:t>
+      </w:r>
+    </w:p>
+    <w:tbl>
+      <w:tblPr>
+        <w:tblStyle w:val="Tabelraster"/>
+        <w:tblW w:w="9405" w:type="dxa"/>
+        <w:tblLayout w:type="fixed"/>
+        <w:tblLook w:val="06A0" w:firstRow="1" w:lastRow="0" w:firstColumn="1" w:lastColumn="0" w:noHBand="1" w:noVBand="1"/>
+      </w:tblPr>
+      <w:tblGrid>
+        <w:gridCol w:w="2415"/>
+        <w:gridCol w:w="6990"/>
+      </w:tblGrid>
+      <w:tr>
+        <w:trPr>
+          <w:trHeight w:val="300"/>
+        </w:trPr>
+        <w:tc>
+          <w:tcPr>
+            <w:tcW w:w="2415" w:type="dxa"/>
+          </w:tcPr>
+          <w:p>
+            <w:pPr>
+              <w:rPr>
+                <w:b/>
+              </w:rPr>
+            </w:pPr>
+            <w:r>
+              <w:rPr>
+                <w:b/>
+              </w:rPr>
+              <w:t>ID</w:t>
+            </w:r>
+          </w:p>
+        </w:tc>
+        <w:tc>
+          <w:tcPr>
+            <w:tcW w:w="6990" w:type="dxa"/>
+          </w:tcPr>
+          <w:p>
+            <w:r>
+              <w:t>UC</w:t>
+            </w:r>
+            <w:r>
+              <w:t>7</w:t>
+            </w:r>
+          </w:p>
+        </w:tc>
+      </w:tr>
+      <w:tr>
+        <w:trPr>
+          <w:trHeight w:val="300"/>
+        </w:trPr>
+        <w:tc>
+          <w:tcPr>
+            <w:tcW w:w="2415" w:type="dxa"/>
+          </w:tcPr>
+          <w:p>
+            <w:pPr>
+              <w:rPr>
+                <w:b/>
+              </w:rPr>
+            </w:pPr>
+            <w:proofErr w:type="spellStart"/>
+            <w:r>
+              <w:rPr>
+                <w:b/>
+              </w:rPr>
+              <w:t>Use</w:t>
+            </w:r>
+            <w:proofErr w:type="spellEnd"/>
+            <w:r>
+              <w:rPr>
+                <w:b/>
+              </w:rPr>
+              <w:t xml:space="preserve"> Case</w:t>
+            </w:r>
+          </w:p>
+        </w:tc>
+        <w:tc>
+          <w:tcPr>
+            <w:tcW w:w="6990" w:type="dxa"/>
+          </w:tcPr>
+          <w:p>
+            <w:r>
+              <w:t xml:space="preserve">Updaten </w:t>
+            </w:r>
+            <w:r>
+              <w:t>plant</w:t>
+            </w:r>
+          </w:p>
+        </w:tc>
+      </w:tr>
+      <w:tr>
+        <w:trPr>
+          <w:trHeight w:val="300"/>
+        </w:trPr>
+        <w:tc>
+          <w:tcPr>
+            <w:tcW w:w="2415" w:type="dxa"/>
+          </w:tcPr>
+          <w:p>
+            <w:pPr>
+              <w:rPr>
+                <w:b/>
+              </w:rPr>
+            </w:pPr>
+            <w:r>
+              <w:rPr>
+                <w:b/>
+              </w:rPr>
+              <w:t>Primaire actor</w:t>
+            </w:r>
+          </w:p>
+        </w:tc>
+        <w:tc>
+          <w:tcPr>
+            <w:tcW w:w="6990" w:type="dxa"/>
+          </w:tcPr>
+          <w:p>
+            <w:r>
+              <w:t>Plantenhouder</w:t>
+            </w:r>
+          </w:p>
+        </w:tc>
+      </w:tr>
+      <w:tr>
+        <w:trPr>
+          <w:trHeight w:val="300"/>
+        </w:trPr>
+        <w:tc>
+          <w:tcPr>
+            <w:tcW w:w="2415" w:type="dxa"/>
+          </w:tcPr>
+          <w:p>
+            <w:pPr>
+              <w:rPr>
+                <w:b/>
+              </w:rPr>
+            </w:pPr>
+            <w:r>
+              <w:rPr>
+                <w:b/>
+              </w:rPr>
+              <w:t>Secundaire actor</w:t>
+            </w:r>
+          </w:p>
+        </w:tc>
+        <w:tc>
+          <w:tcPr>
+            <w:tcW w:w="6990" w:type="dxa"/>
+          </w:tcPr>
+          <w:p>
+            <w:r>
+              <w:t>-</w:t>
+            </w:r>
+          </w:p>
+        </w:tc>
+      </w:tr>
+      <w:tr>
+        <w:trPr>
+          <w:trHeight w:val="300"/>
+        </w:trPr>
+        <w:tc>
+          <w:tcPr>
+            <w:tcW w:w="2415" w:type="dxa"/>
+          </w:tcPr>
+          <w:p>
+            <w:pPr>
+              <w:rPr>
+                <w:b/>
+              </w:rPr>
+            </w:pPr>
+            <w:r>
+              <w:rPr>
+                <w:b/>
+              </w:rPr>
+              <w:t>Pre condities</w:t>
+            </w:r>
+          </w:p>
+        </w:tc>
+        <w:tc>
+          <w:tcPr>
+            <w:tcW w:w="6990" w:type="dxa"/>
+          </w:tcPr>
+          <w:p>
+            <w:pPr>
+              <w:pStyle w:val="Lijstalinea"/>
+              <w:numPr>
+                <w:ilvl w:val="0"/>
+                <w:numId w:val="47"/>
+              </w:numPr>
+            </w:pPr>
+            <w:r>
+              <w:t>De plantenhouder is ingelogd</w:t>
+            </w:r>
+          </w:p>
+          <w:p>
+            <w:pPr>
+              <w:pStyle w:val="Lijstalinea"/>
+              <w:numPr>
+                <w:ilvl w:val="0"/>
+                <w:numId w:val="47"/>
+              </w:numPr>
+            </w:pPr>
+            <w:r>
+              <w:t>De plantenhouder bevindt zich op de detailpagina van een plant of indexpagina van zijn planten</w:t>
+            </w:r>
+            <w:r>
+              <w:t>.</w:t>
+            </w:r>
+          </w:p>
+        </w:tc>
+      </w:tr>
+      <w:tr>
+        <w:trPr>
+          <w:trHeight w:val="300"/>
+        </w:trPr>
+        <w:tc>
+          <w:tcPr>
+            <w:tcW w:w="2415" w:type="dxa"/>
+          </w:tcPr>
+          <w:p>
+            <w:pPr>
+              <w:rPr>
+                <w:b/>
+              </w:rPr>
+            </w:pPr>
+            <w:r>
+              <w:rPr>
+                <w:b/>
+              </w:rPr>
+              <w:t>Hoofd scenario</w:t>
+            </w:r>
+          </w:p>
+        </w:tc>
+        <w:tc>
+          <w:tcPr>
+            <w:tcW w:w="6990" w:type="dxa"/>
+          </w:tcPr>
+          <w:p>
+            <w:r>
+              <w:t xml:space="preserve">1.A: </w:t>
+            </w:r>
+            <w:r>
+              <w:t>[</w:t>
+            </w:r>
+            <w:r>
+              <w:t>De plantenhouder bevindt zich op de detailpagina van een plant</w:t>
+            </w:r>
+            <w:r>
+              <w:t>]</w:t>
+            </w:r>
+            <w:r>
+              <w:t xml:space="preserve">: </w:t>
+            </w:r>
+          </w:p>
+          <w:p>
+            <w:pPr>
+              <w:pStyle w:val="Lijstalinea"/>
+              <w:numPr>
+                <w:ilvl w:val="0"/>
+                <w:numId w:val="45"/>
+              </w:numPr>
+            </w:pPr>
+            <w:r>
+              <w:t xml:space="preserve">De plantenhouder selecteert </w:t>
+            </w:r>
+            <w:r>
+              <w:t xml:space="preserve">de </w:t>
+            </w:r>
+            <w:r>
+              <w:t>“Updaten”</w:t>
+            </w:r>
+            <w:r>
+              <w:t>-knop op een van de plantenkaarten.</w:t>
+            </w:r>
+          </w:p>
+          <w:p>
+            <w:pPr>
+              <w:pStyle w:val="Lijstalinea"/>
+              <w:numPr>
+                <w:ilvl w:val="0"/>
+                <w:numId w:val="45"/>
+              </w:numPr>
+            </w:pPr>
+            <w:r>
+              <w:t>Naar stap 3.</w:t>
+            </w:r>
+          </w:p>
+          <w:p>
+            <w:r>
+              <w:t xml:space="preserve">1.B: </w:t>
+            </w:r>
+            <w:r>
+              <w:t xml:space="preserve">[De </w:t>
+            </w:r>
+            <w:r>
+              <w:t xml:space="preserve">plantenhouder </w:t>
+            </w:r>
+            <w:r>
+              <w:t>bevindt zich op de indexpagina van zijn planten</w:t>
+            </w:r>
+            <w:r>
+              <w:t>]</w:t>
+            </w:r>
+            <w:r>
+              <w:t>:</w:t>
+            </w:r>
+          </w:p>
+          <w:p>
+            <w:pPr>
+              <w:pStyle w:val="Lijstalinea"/>
+              <w:numPr>
+                <w:ilvl w:val="0"/>
+                <w:numId w:val="48"/>
+              </w:numPr>
+            </w:pPr>
+            <w:r>
+              <w:t>De plantenhouder selecteert de “Updaten”-knop.</w:t>
+            </w:r>
+          </w:p>
+          <w:p>
+            <w:pPr>
+              <w:pStyle w:val="Lijstalinea"/>
+              <w:numPr>
+                <w:ilvl w:val="0"/>
+                <w:numId w:val="48"/>
+              </w:numPr>
+            </w:pPr>
+            <w:r>
+              <w:t>Naar stap 3.</w:t>
+            </w:r>
+          </w:p>
+          <w:p>
+            <w:pPr>
+              <w:pStyle w:val="Lijstalinea"/>
+              <w:numPr>
+                <w:ilvl w:val="0"/>
+                <w:numId w:val="48"/>
+              </w:numPr>
+            </w:pPr>
+            <w:r>
+              <w:t>Het systeem toont een pagina met velden, waarbij de huidige waarden in de corresponderende velden staan</w:t>
+            </w:r>
+            <w:r>
+              <w:t>, en een select-box met “</w:t>
+            </w:r>
+            <w:proofErr w:type="spellStart"/>
+            <w:r>
+              <w:t>Hergenereer</w:t>
+            </w:r>
+            <w:proofErr w:type="spellEnd"/>
+            <w:r>
+              <w:t xml:space="preserve"> wachtwoord”</w:t>
+            </w:r>
+            <w:r>
+              <w:t>.</w:t>
+            </w:r>
+          </w:p>
+          <w:p>
+            <w:pPr>
+              <w:pStyle w:val="Lijstalinea"/>
+              <w:numPr>
+                <w:ilvl w:val="0"/>
+                <w:numId w:val="48"/>
+              </w:numPr>
+            </w:pPr>
+            <w:r>
+              <w:t>De plantenhouder voer</w:t>
+            </w:r>
+            <w:r>
+              <w:t>t nieuwe waarden in de velden.</w:t>
+            </w:r>
+          </w:p>
+          <w:p>
+            <w:pPr>
+              <w:pStyle w:val="Lijstalinea"/>
+              <w:numPr>
+                <w:ilvl w:val="0"/>
+                <w:numId w:val="48"/>
+              </w:numPr>
+            </w:pPr>
+            <w:r>
+              <w:t>De plantenhouder selecteert “Opslaan”.</w:t>
+            </w:r>
+          </w:p>
+          <w:p>
+            <w:pPr>
+              <w:pStyle w:val="Lijstalinea"/>
+              <w:numPr>
+                <w:ilvl w:val="0"/>
+                <w:numId w:val="48"/>
+              </w:numPr>
+            </w:pPr>
+            <w:r>
+              <w:t xml:space="preserve">Het systeem </w:t>
+            </w:r>
+            <w:r>
+              <w:t>update de plant.</w:t>
+            </w:r>
+          </w:p>
+          <w:p>
+            <w:pPr>
+              <w:pStyle w:val="Lijstalinea"/>
+              <w:numPr>
+                <w:ilvl w:val="0"/>
+                <w:numId w:val="48"/>
+              </w:numPr>
+            </w:pPr>
+            <w:r>
+              <w:t xml:space="preserve">[De plantenhouder heeft de </w:t>
+            </w:r>
+            <w:r>
+              <w:t>select-box “</w:t>
+            </w:r>
+            <w:proofErr w:type="spellStart"/>
+            <w:r>
+              <w:t>Hergenereer</w:t>
+            </w:r>
+            <w:proofErr w:type="spellEnd"/>
+            <w:r>
+              <w:t xml:space="preserve"> wachtwoord” aangevinkt</w:t>
+            </w:r>
+            <w:r>
+              <w:t>]</w:t>
+            </w:r>
+            <w:r>
+              <w:t>:</w:t>
+            </w:r>
+          </w:p>
+          <w:p>
+            <w:pPr>
+              <w:pStyle w:val="Lijstalinea"/>
+              <w:numPr>
+                <w:ilvl w:val="1"/>
+                <w:numId w:val="48"/>
+              </w:numPr>
+            </w:pPr>
+            <w:r>
+              <w:t>Het systeem genereert een nieuw wachtwoord voor de plant.</w:t>
+            </w:r>
+          </w:p>
+          <w:p>
+            <w:pPr>
+              <w:pStyle w:val="Lijstalinea"/>
+              <w:numPr>
+                <w:ilvl w:val="1"/>
+                <w:numId w:val="48"/>
+              </w:numPr>
+            </w:pPr>
+            <w:r>
+              <w:t xml:space="preserve">Het systeem verbreekt de verbinding met de </w:t>
+            </w:r>
+            <w:proofErr w:type="spellStart"/>
+            <w:r>
+              <w:t>hydrocomputer</w:t>
+            </w:r>
+            <w:proofErr w:type="spellEnd"/>
+            <w:r>
+              <w:t>.</w:t>
+            </w:r>
+          </w:p>
+          <w:p>
+            <w:pPr>
+              <w:pStyle w:val="Lijstalinea"/>
+              <w:numPr>
+                <w:ilvl w:val="1"/>
+                <w:numId w:val="48"/>
+              </w:numPr>
+            </w:pPr>
+            <w:r>
+              <w:t xml:space="preserve">Het systeem toont een </w:t>
+            </w:r>
+            <w:proofErr w:type="spellStart"/>
+            <w:r>
+              <w:t>popup</w:t>
+            </w:r>
+            <w:proofErr w:type="spellEnd"/>
+            <w:r>
+              <w:t xml:space="preserve"> met de nieuwe wachtwoord-informatie.</w:t>
+            </w:r>
+          </w:p>
+          <w:p>
+            <w:pPr>
+              <w:pStyle w:val="Lijstalinea"/>
+              <w:numPr>
+                <w:ilvl w:val="1"/>
+                <w:numId w:val="48"/>
+              </w:numPr>
+            </w:pPr>
+            <w:r>
+              <w:t>Naar stap 8.</w:t>
+            </w:r>
+          </w:p>
+          <w:p>
+            <w:pPr>
+              <w:pStyle w:val="Lijstalinea"/>
+              <w:numPr>
+                <w:ilvl w:val="0"/>
+                <w:numId w:val="48"/>
+              </w:numPr>
+            </w:pPr>
+            <w:r>
+              <w:t xml:space="preserve">Het systeem verwijst de </w:t>
+            </w:r>
+            <w:r>
+              <w:t>plantenhouder naar de detailpagina van de corresponderende plant.</w:t>
+            </w:r>
+          </w:p>
+        </w:tc>
+      </w:tr>
+      <w:tr>
+        <w:trPr>
+          <w:trHeight w:val="300"/>
+        </w:trPr>
+        <w:tc>
+          <w:tcPr>
+            <w:tcW w:w="2415" w:type="dxa"/>
+          </w:tcPr>
+          <w:p>
+            <w:pPr>
+              <w:rPr>
+                <w:b/>
+              </w:rPr>
+            </w:pPr>
+            <w:r>
+              <w:rPr>
+                <w:b/>
+              </w:rPr>
+              <w:t>Alternatieve scenario's</w:t>
+            </w:r>
+          </w:p>
+        </w:tc>
+        <w:tc>
+          <w:tcPr>
+            <w:tcW w:w="6990" w:type="dxa"/>
+          </w:tcPr>
+          <w:p>
+            <w:r>
+              <w:t>5.</w:t>
+            </w:r>
+            <w:r>
+              <w:t>A: Niet alle velden zijn (correct) ingevoerd</w:t>
+            </w:r>
+            <w:r>
+              <w:t>:</w:t>
+            </w:r>
+          </w:p>
+          <w:p>
+            <w:pPr>
+              <w:pStyle w:val="Lijstalinea"/>
+              <w:numPr>
+                <w:ilvl w:val="0"/>
+                <w:numId w:val="49"/>
+              </w:numPr>
+            </w:pPr>
+            <w:r>
+              <w:t>Het systeem toont welke velden niet correct ingevoerd zijn.</w:t>
+            </w:r>
+          </w:p>
+          <w:p>
+            <w:r>
+              <w:t xml:space="preserve">7.B.A: Er is geen </w:t>
+            </w:r>
+            <w:proofErr w:type="spellStart"/>
+            <w:r>
+              <w:t>hydrocomputer</w:t>
+            </w:r>
+            <w:proofErr w:type="spellEnd"/>
+            <w:r>
+              <w:t xml:space="preserve"> </w:t>
+            </w:r>
+            <w:proofErr w:type="spellStart"/>
+            <w:r>
+              <w:t>verbondne</w:t>
+            </w:r>
+            <w:proofErr w:type="spellEnd"/>
+            <w:r>
+              <w:t xml:space="preserve"> met de server:</w:t>
+            </w:r>
+          </w:p>
+          <w:p>
+            <w:pPr>
+              <w:pStyle w:val="Lijstalinea"/>
+              <w:numPr>
+                <w:ilvl w:val="0"/>
+                <w:numId w:val="50"/>
+              </w:numPr>
+            </w:pPr>
+            <w:r>
+              <w:t>Door naar stap 7.C.</w:t>
+            </w:r>
+          </w:p>
+        </w:tc>
+      </w:tr>
+      <w:tr>
+        <w:trPr>
+          <w:trHeight w:val="300"/>
+        </w:trPr>
+        <w:tc>
+          <w:tcPr>
+            <w:tcW w:w="2415" w:type="dxa"/>
+          </w:tcPr>
+          <w:p>
+            <w:pPr>
+              <w:rPr>
+                <w:b/>
+              </w:rPr>
+            </w:pPr>
+            <w:r>
+              <w:rPr>
+                <w:b/>
+              </w:rPr>
+              <w:t>Post condities</w:t>
+            </w:r>
+          </w:p>
+        </w:tc>
+        <w:tc>
+          <w:tcPr>
+            <w:tcW w:w="6990" w:type="dxa"/>
+          </w:tcPr>
+          <w:p>
+            <w:r>
+              <w:t xml:space="preserve">De plantenhouder heef </w:t>
+            </w:r>
+            <w:r>
+              <w:t>zijn plant geüpdatet en eventueel een nieuw wachtwoord gegenereerd</w:t>
+            </w:r>
+            <w:r>
+              <w:t>.</w:t>
+            </w:r>
+          </w:p>
+        </w:tc>
+      </w:tr>
+    </w:tbl>
+    <w:p/>
+    <w:p>
+      <w:r>
+        <w:br w:type="page"/>
+      </w:r>
+    </w:p>
+    <w:p>
+      <w:pPr>
+        <w:pStyle w:val="Kop3"/>
+      </w:pPr>
+      <w:r>
+        <w:rPr>
+          <w:noProof/>
+        </w:rPr>
+        <w:lastRenderedPageBreak/>
+        <mc:AlternateContent>
+          <mc:Choice Requires="wps">
+            <w:drawing>
+              <wp:anchor distT="0" distB="0" distL="114300" distR="114300" simplePos="0" relativeHeight="251720704" behindDoc="1" locked="0" layoutInCell="1" allowOverlap="1" wp14:anchorId="125F9339" wp14:editId="514DED55">
+                <wp:simplePos x="0" y="0"/>
+                <wp:positionH relativeFrom="column">
+                  <wp:posOffset>2981960</wp:posOffset>
+                </wp:positionH>
+                <wp:positionV relativeFrom="paragraph">
+                  <wp:posOffset>6707505</wp:posOffset>
+                </wp:positionV>
+                <wp:extent cx="2981325" cy="635"/>
+                <wp:effectExtent l="0" t="0" r="0" b="0"/>
+                <wp:wrapTight wrapText="bothSides">
+                  <wp:wrapPolygon edited="0">
+                    <wp:start x="0" y="0"/>
+                    <wp:lineTo x="0" y="21600"/>
+                    <wp:lineTo x="21600" y="21600"/>
+                    <wp:lineTo x="21600" y="0"/>
+                  </wp:wrapPolygon>
+                </wp:wrapTight>
+                <wp:docPr id="530311521" name="Tekstvak 1"/>
+                <wp:cNvGraphicFramePr/>
+                <a:graphic xmlns:a="http://schemas.openxmlformats.org/drawingml/2006/main">
+                  <a:graphicData uri="http://schemas.microsoft.com/office/word/2010/wordprocessingShape">
+                    <wps:wsp>
+                      <wps:cNvSpPr txBox="1"/>
+                      <wps:spPr>
+                        <a:xfrm>
+                          <a:off x="0" y="0"/>
+                          <a:ext cx="2981325" cy="635"/>
+                        </a:xfrm>
+                        <a:prstGeom prst="rect">
+                          <a:avLst/>
+                        </a:prstGeom>
+                        <a:solidFill>
+                          <a:prstClr val="white"/>
+                        </a:solidFill>
+                        <a:ln>
+                          <a:noFill/>
+                        </a:ln>
+                      </wps:spPr>
+                      <wps:txbx>
+                        <w:txbxContent>
+                          <w:p>
+                            <w:pPr>
+                              <w:pStyle w:val="Bijschrift"/>
+                              <w:rPr>
+                                <w:noProof/>
+                              </w:rPr>
+                            </w:pPr>
+                            <w:bookmarkStart w:id="53" w:name="_Ref192253477"/>
+                            <w:r>
+                              <w:t xml:space="preserve">Figuur </w:t>
+                            </w:r>
+                            <w:r>
+                              <w:fldChar w:fldCharType="begin"/>
+                            </w:r>
+                            <w:r>
+                              <w:instrText xml:space="preserve"> SEQ Figuur \* ARABIC </w:instrText>
+                            </w:r>
+                            <w:r>
+                              <w:fldChar w:fldCharType="separate"/>
+                            </w:r>
+                            <w:r>
+                              <w:rPr>
+                                <w:noProof/>
+                              </w:rPr>
+                              <w:t>15</w:t>
+                            </w:r>
+                            <w:r>
+                              <w:fldChar w:fldCharType="end"/>
+                            </w:r>
+                            <w:r>
+                              <w:t>: Activity diagram UC7</w:t>
+                            </w:r>
+                            <w:bookmarkEnd w:id="53"/>
+                          </w:p>
+                        </w:txbxContent>
+                      </wps:txbx>
+                      <wps:bodyPr rot="0" spcFirstLastPara="0" vertOverflow="overflow" horzOverflow="overflow" vert="horz" wrap="square" lIns="0" tIns="0" rIns="0" bIns="0" numCol="1" spcCol="0" rtlCol="0" fromWordArt="0" anchor="t" anchorCtr="0" forceAA="0" compatLnSpc="1">
+                        <a:prstTxWarp prst="textNoShape">
+                          <a:avLst/>
+                        </a:prstTxWarp>
+                        <a:spAutoFit/>
+                      </wps:bodyPr>
+                    </wps:wsp>
+                  </a:graphicData>
+                </a:graphic>
+              </wp:anchor>
+            </w:drawing>
+          </mc:Choice>
+          <mc:Fallback>
+            <w:pict>
+              <v:shape w14:anchorId="125F9339" id="_x0000_s1040" type="#_x0000_t202" style="position:absolute;left:0;text-align:left;margin-left:234.8pt;margin-top:528.15pt;width:234.75pt;height:.05pt;z-index:-251595776;visibility:visible;mso-wrap-style:square;mso-wrap-distance-left:9pt;mso-wrap-distance-top:0;mso-wrap-distance-right:9pt;mso-wrap-distance-bottom:0;mso-position-horizontal:absolute;mso-position-horizontal-relative:text;mso-position-vertical:absolute;mso-position-vertical-relative:text;v-text-anchor:top" o:gfxdata="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" stroked="f">
+                <v:textbox style="mso-fit-shape-to-text:t" inset="0,0,0,0">
+                  <w:txbxContent>
+                    <w:p>
+                      <w:pPr>
+                        <w:pStyle w:val="Bijschrift"/>
+                        <w:rPr>
+                          <w:noProof/>
+                        </w:rPr>
+                      </w:pPr>
+                      <w:bookmarkStart w:id="54" w:name="_Ref192253477"/>
+                      <w:r>
+                        <w:t xml:space="preserve">Figuur </w:t>
+                      </w:r>
+                      <w:r>
+                        <w:fldChar w:fldCharType="begin"/>
+                      </w:r>
+                      <w:r>
+                        <w:instrText xml:space="preserve"> SEQ Figuur \* ARABIC </w:instrText>
+                      </w:r>
+                      <w:r>
+                        <w:fldChar w:fldCharType="separate"/>
+                      </w:r>
+                      <w:r>
+                        <w:rPr>
+                          <w:noProof/>
+                        </w:rPr>
+                        <w:t>15</w:t>
+                      </w:r>
+                      <w:r>
+                        <w:fldChar w:fldCharType="end"/>
+                      </w:r>
+                      <w:r>
+                        <w:t>: Activity diagram UC7</w:t>
+                      </w:r>
+                      <w:bookmarkEnd w:id="54"/>
+                    </w:p>
+                  </w:txbxContent>
+                </v:textbox>
+                <w10:wrap type="tight"/>
+              </v:shape>
+            </w:pict>
+          </mc:Fallback>
+        </mc:AlternateContent>
+      </w:r>
+      <w:r>
+        <w:rPr>
+          <w:noProof/>
+        </w:rPr>
+        <w:drawing>
+          <wp:anchor distT="0" distB="0" distL="114300" distR="114300" simplePos="0" relativeHeight="251718656" behindDoc="1" locked="0" layoutInCell="1" allowOverlap="1" wp14:anchorId="5474D450" wp14:editId="1374FCAC">
+            <wp:simplePos x="0" y="0"/>
+            <wp:positionH relativeFrom="margin">
+              <wp:align>right</wp:align>
+            </wp:positionH>
+            <wp:positionV relativeFrom="paragraph">
+              <wp:posOffset>0</wp:posOffset>
+            </wp:positionV>
+            <wp:extent cx="2981325" cy="6650355"/>
+            <wp:effectExtent l="0" t="0" r="9525" b="0"/>
+            <wp:wrapTight wrapText="bothSides">
+              <wp:wrapPolygon edited="0">
+                <wp:start x="0" y="0"/>
+                <wp:lineTo x="0" y="21532"/>
+                <wp:lineTo x="21531" y="21532"/>
+                <wp:lineTo x="21531" y="0"/>
+                <wp:lineTo x="0" y="0"/>
+              </wp:wrapPolygon>
+            </wp:wrapTight>
+            <wp:docPr id="1563423464" name="Afbeelding 15" descr="Afbeelding met tekst, schermopname, diagram, ontwerp&#10;&#10;Door AI gegenereerde inhoud is mogelijk onjuist."/>
+            <wp:cNvGraphicFramePr>
+              <a:graphicFrameLocks xmlns:a="http://schemas.openxmlformats.org/drawingml/2006/main" noChangeAspect="1"/>
+            </wp:cNvGraphicFramePr>
+            <a:graphic xmlns:a="http://schemas.openxmlformats.org/drawingml/2006/main">
+              <a:graphicData uri="http://schemas.openxmlformats.org/drawingml/2006/picture">
+                <pic:pic xmlns:pic="http://schemas.openxmlformats.org/drawingml/2006/picture">
+                  <pic:nvPicPr>
+                    <pic:cNvPr id="1563423464" name="Afbeelding 15" descr="Afbeelding met tekst, schermopname, diagram, ontwerp&#10;&#10;Door AI gegenereerde inhoud is mogelijk onjuist."/>
+                    <pic:cNvPicPr/>
+                  </pic:nvPicPr>
+                  <pic:blipFill>
+                    <a:blip r:embed="rId24">
+                      <a:extLst>
+                        <a:ext uri="{28A0092B-C50C-407E-A947-70E740481C1C}">
+                          <a14:useLocalDpi xmlns:a14="http://schemas.microsoft.com/office/drawing/2010/main" val="0"/>
+                        </a:ext>
+                      </a:extLst>
+                    </a:blip>
+                    <a:stretch>
+                      <a:fillRect/>
+                    </a:stretch>
+                  </pic:blipFill>
+                  <pic:spPr>
+                    <a:xfrm>
+                      <a:off x="0" y="0"/>
+                      <a:ext cx="2981325" cy="6650355"/>
+                    </a:xfrm>
+                    <a:prstGeom prst="rect">
+                      <a:avLst/>
+                    </a:prstGeom>
+                  </pic:spPr>
+                </pic:pic>
+              </a:graphicData>
+            </a:graphic>
+            <wp14:sizeRelH relativeFrom="margin">
+              <wp14:pctWidth>0</wp14:pctWidth>
+            </wp14:sizeRelH>
+            <wp14:sizeRelV relativeFrom="margin">
+              <wp14:pctHeight>0</wp14:pctHeight>
+            </wp14:sizeRelV>
+          </wp:anchor>
+        </w:drawing>
+      </w:r>
+      <w:r>
+        <w:t xml:space="preserve">Activity </w:t>
+      </w:r>
+      <w:r>
+        <w:t>diagra</w:t>
+      </w:r>
+      <w:r>
+        <w:t>m</w:t>
+      </w:r>
+    </w:p>
+    <w:p>
+      <w:r>
+        <w:t xml:space="preserve">Om een overzicht te scheppen voor UC7: Updaten plant, is een </w:t>
+      </w:r>
+      <w:proofErr w:type="spellStart"/>
+      <w:r>
+        <w:t>activity</w:t>
+      </w:r>
+      <w:proofErr w:type="spellEnd"/>
+      <w:r>
+        <w:t xml:space="preserve"> diagram opgesteld. Dit </w:t>
+      </w:r>
+      <w:r>
+        <w:t>representeert</w:t>
+      </w:r>
+      <w:r>
+        <w:t xml:space="preserve"> visueel het </w:t>
+      </w:r>
+      <w:proofErr w:type="spellStart"/>
+      <w:r>
+        <w:t>use</w:t>
+      </w:r>
+      <w:proofErr w:type="spellEnd"/>
+      <w:r>
+        <w:t xml:space="preserve"> case diagram.</w:t>
+      </w:r>
+      <w:r>
+        <w:t xml:space="preserve"> Het </w:t>
+      </w:r>
+      <w:proofErr w:type="spellStart"/>
+      <w:r>
+        <w:t>activity</w:t>
+      </w:r>
+      <w:proofErr w:type="spellEnd"/>
+      <w:r>
+        <w:t xml:space="preserve"> diagram kan gevonden worden in </w:t>
+      </w:r>
+      <w:r>
+        <w:fldChar w:fldCharType="begin"/>
+      </w:r>
+      <w:r>
+        <w:instrText xml:space="preserve"> REF _Ref192253477 \h </w:instrText>
+      </w:r>
+      <w:r>
+        <w:fldChar w:fldCharType="separate"/>
+      </w:r>
+      <w:r>
+        <w:t xml:space="preserve">Figuur </w:t>
+      </w:r>
+      <w:r>
+        <w:rPr>
+          <w:noProof/>
+        </w:rPr>
+        <w:t>15</w:t>
+      </w:r>
+      <w:r>
+        <w:t>: Activity diagram UC7</w:t>
+      </w:r>
+      <w:r>
+        <w:fldChar w:fldCharType="end"/>
+      </w:r>
+      <w:r>
+        <w:t>.</w:t>
+      </w:r>
+    </w:p>
+    <w:p>
+      <w:r>
+        <w:br w:type="page"/>
+      </w:r>
+    </w:p>
+    <w:p>
+      <w:pPr>
+        <w:pStyle w:val="Kop3"/>
+      </w:pPr>
+      <w:r>
+        <w:lastRenderedPageBreak/>
+        <w:t>Wireframes</w:t>
+      </w:r>
+    </w:p>
+    <w:p>
+      <w:r>
+        <w:rPr>
+          <w:noProof/>
+        </w:rPr>
+        <w:drawing>
+          <wp:anchor distT="0" distB="0" distL="114300" distR="114300" simplePos="0" relativeHeight="251721728" behindDoc="1" locked="0" layoutInCell="1" allowOverlap="1" wp14:anchorId="587B5095" wp14:editId="01DC8537">
+            <wp:simplePos x="0" y="0"/>
+            <wp:positionH relativeFrom="margin">
+              <wp:align>right</wp:align>
+            </wp:positionH>
+            <wp:positionV relativeFrom="paragraph">
+              <wp:posOffset>928790</wp:posOffset>
+            </wp:positionV>
+            <wp:extent cx="2112010" cy="3716655"/>
+            <wp:effectExtent l="0" t="0" r="2540" b="0"/>
+            <wp:wrapTight wrapText="bothSides">
+              <wp:wrapPolygon edited="0">
+                <wp:start x="0" y="0"/>
+                <wp:lineTo x="0" y="21478"/>
+                <wp:lineTo x="21431" y="21478"/>
+                <wp:lineTo x="21431" y="0"/>
+                <wp:lineTo x="0" y="0"/>
+              </wp:wrapPolygon>
+            </wp:wrapTight>
+            <wp:docPr id="1950012752" name="Afbeelding 17" descr="Afbeelding met tekst, schermopname, Lettertype, nummer&#10;&#10;Door AI gegenereerde inhoud is mogelijk onjuist."/>
+            <wp:cNvGraphicFramePr>
+              <a:graphicFrameLocks xmlns:a="http://schemas.openxmlformats.org/drawingml/2006/main" noChangeAspect="1"/>
+            </wp:cNvGraphicFramePr>
+            <a:graphic xmlns:a="http://schemas.openxmlformats.org/drawingml/2006/main">
+              <a:graphicData uri="http://schemas.openxmlformats.org/drawingml/2006/picture">
+                <pic:pic xmlns:pic="http://schemas.openxmlformats.org/drawingml/2006/picture">
+                  <pic:nvPicPr>
+                    <pic:cNvPr id="1950012752" name="Afbeelding 17" descr="Afbeelding met tekst, schermopname, Lettertype, nummer&#10;&#10;Door AI gegenereerde inhoud is mogelijk onjuist."/>
+                    <pic:cNvPicPr/>
+                  </pic:nvPicPr>
+                  <pic:blipFill>
+                    <a:blip r:embed="rId25" cstate="print">
+                      <a:extLst>
+                        <a:ext uri="{28A0092B-C50C-407E-A947-70E740481C1C}">
+                          <a14:useLocalDpi xmlns:a14="http://schemas.microsoft.com/office/drawing/2010/main" val="0"/>
+                        </a:ext>
+                      </a:extLst>
+                    </a:blip>
+                    <a:stretch>
+                      <a:fillRect/>
+                    </a:stretch>
+                  </pic:blipFill>
+                  <pic:spPr>
+                    <a:xfrm>
+                      <a:off x="0" y="0"/>
+                      <a:ext cx="2112010" cy="3716655"/>
+                    </a:xfrm>
+                    <a:prstGeom prst="rect">
+                      <a:avLst/>
+                    </a:prstGeom>
+                  </pic:spPr>
+                </pic:pic>
+              </a:graphicData>
+            </a:graphic>
+            <wp14:sizeRelH relativeFrom="margin">
+              <wp14:pctWidth>0</wp14:pctWidth>
+            </wp14:sizeRelH>
+            <wp14:sizeRelV relativeFrom="margin">
+              <wp14:pctHeight>0</wp14:pctHeight>
+            </wp14:sizeRelV>
+          </wp:anchor>
+        </w:drawing>
+      </w:r>
+      <w:r>
+        <w:t xml:space="preserve">Dit hoofdstuk zal dieper ingaan op het visuele aspect van de huidige </w:t>
+      </w:r>
+      <w:proofErr w:type="spellStart"/>
+      <w:r>
+        <w:t>use</w:t>
+      </w:r>
+      <w:proofErr w:type="spellEnd"/>
+      <w:r>
+        <w:t xml:space="preserve"> case. Dit omvat de pagina voor het aanmaken van een plant. De wireframes kunnen gevonden w</w:t>
+      </w:r>
+      <w:r>
+        <w:t xml:space="preserve">orden in </w:t>
+      </w:r>
+      <w:r>
+        <w:fldChar w:fldCharType="begin"/>
+      </w:r>
+      <w:r>
+        <w:instrText xml:space="preserve"> REF _Ref192255917 \h </w:instrText>
+      </w:r>
+      <w:r>
+        <w:fldChar w:fldCharType="separate"/>
+      </w:r>
+      <w:r>
+        <w:t xml:space="preserve">Figuur </w:t>
+      </w:r>
+      <w:r>
+        <w:rPr>
+          <w:noProof/>
+        </w:rPr>
+        <w:t>16</w:t>
+      </w:r>
+      <w:r>
+        <w:t>: Wireframes UC7</w:t>
+      </w:r>
+      <w:r>
+        <w:fldChar w:fldCharType="end"/>
+      </w:r>
+      <w:r>
+        <w:t>.</w:t>
+      </w:r>
+    </w:p>
+    <w:p/>
+    <w:p>
+      <w:r>
+        <w:rPr>
+          <w:noProof/>
+        </w:rPr>
+        <w:drawing>
+          <wp:anchor distT="0" distB="0" distL="114300" distR="114300" simplePos="0" relativeHeight="251722752" behindDoc="1" locked="0" layoutInCell="1" allowOverlap="1" wp14:anchorId="34D6DBCB" wp14:editId="459A4456">
+            <wp:simplePos x="0" y="0"/>
+            <wp:positionH relativeFrom="margin">
+              <wp:posOffset>-307975</wp:posOffset>
+            </wp:positionH>
+            <wp:positionV relativeFrom="paragraph">
+              <wp:posOffset>1283970</wp:posOffset>
+            </wp:positionV>
+            <wp:extent cx="4072890" cy="2388870"/>
+            <wp:effectExtent l="0" t="0" r="3810" b="0"/>
+            <wp:wrapTight wrapText="bothSides">
+              <wp:wrapPolygon edited="0">
+                <wp:start x="0" y="0"/>
+                <wp:lineTo x="0" y="21359"/>
+                <wp:lineTo x="21519" y="21359"/>
+                <wp:lineTo x="21519" y="0"/>
+                <wp:lineTo x="0" y="0"/>
+              </wp:wrapPolygon>
+            </wp:wrapTight>
+            <wp:docPr id="1215779287" name="Afbeelding 16" descr="Afbeelding met tekst, schermopname, software, computer&#10;&#10;Door AI gegenereerde inhoud is mogelijk onjuist."/>
+            <wp:cNvGraphicFramePr>
+              <a:graphicFrameLocks xmlns:a="http://schemas.openxmlformats.org/drawingml/2006/main" noChangeAspect="1"/>
+            </wp:cNvGraphicFramePr>
+            <a:graphic xmlns:a="http://schemas.openxmlformats.org/drawingml/2006/main">
+              <a:graphicData uri="http://schemas.openxmlformats.org/drawingml/2006/picture">
+                <pic:pic xmlns:pic="http://schemas.openxmlformats.org/drawingml/2006/picture">
+                  <pic:nvPicPr>
+                    <pic:cNvPr id="1215779287" name="Afbeelding 16" descr="Afbeelding met tekst, schermopname, software, computer&#10;&#10;Door AI gegenereerde inhoud is mogelijk onjuist."/>
+                    <pic:cNvPicPr/>
+                  </pic:nvPicPr>
+                  <pic:blipFill>
+                    <a:blip r:embed="rId26" cstate="print">
+                      <a:extLst>
+                        <a:ext uri="{28A0092B-C50C-407E-A947-70E740481C1C}">
+                          <a14:useLocalDpi xmlns:a14="http://schemas.microsoft.com/office/drawing/2010/main" val="0"/>
+                        </a:ext>
+                      </a:extLst>
+                    </a:blip>
+                    <a:stretch>
+                      <a:fillRect/>
+                    </a:stretch>
+                  </pic:blipFill>
+                  <pic:spPr>
+                    <a:xfrm>
+                      <a:off x="0" y="0"/>
+                      <a:ext cx="4072890" cy="2388870"/>
+                    </a:xfrm>
+                    <a:prstGeom prst="rect">
+                      <a:avLst/>
+                    </a:prstGeom>
+                  </pic:spPr>
+                </pic:pic>
+              </a:graphicData>
+            </a:graphic>
+            <wp14:sizeRelH relativeFrom="margin">
+              <wp14:pctWidth>0</wp14:pctWidth>
+            </wp14:sizeRelH>
+            <wp14:sizeRelV relativeFrom="margin">
+              <wp14:pctHeight>0</wp14:pctHeight>
+            </wp14:sizeRelV>
+          </wp:anchor>
+        </w:drawing>
+      </w:r>
+      <w:r>
+        <w:rPr>
+          <w:noProof/>
+        </w:rPr>
+        <mc:AlternateContent>
+          <mc:Choice Requires="wps">
+            <w:drawing>
+              <wp:anchor distT="0" distB="0" distL="114300" distR="114300" simplePos="0" relativeHeight="251724800" behindDoc="1" locked="0" layoutInCell="1" allowOverlap="1" wp14:anchorId="0AD6BDAC" wp14:editId="6290C334">
+                <wp:simplePos x="0" y="0"/>
+                <wp:positionH relativeFrom="margin">
+                  <wp:posOffset>-314325</wp:posOffset>
+                </wp:positionH>
+                <wp:positionV relativeFrom="paragraph">
+                  <wp:posOffset>3729355</wp:posOffset>
+                </wp:positionV>
+                <wp:extent cx="6277610" cy="635"/>
+                <wp:effectExtent l="0" t="0" r="8890" b="0"/>
+                <wp:wrapTight wrapText="bothSides">
+                  <wp:wrapPolygon edited="0">
+                    <wp:start x="0" y="0"/>
+                    <wp:lineTo x="0" y="20057"/>
+                    <wp:lineTo x="21565" y="20057"/>
+                    <wp:lineTo x="21565" y="0"/>
+                    <wp:lineTo x="0" y="0"/>
+                  </wp:wrapPolygon>
+                </wp:wrapTight>
+                <wp:docPr id="108180" name="Tekstvak 1"/>
+                <wp:cNvGraphicFramePr/>
+                <a:graphic xmlns:a="http://schemas.openxmlformats.org/drawingml/2006/main">
+                  <a:graphicData uri="http://schemas.microsoft.com/office/word/2010/wordprocessingShape">
+                    <wps:wsp>
+                      <wps:cNvSpPr txBox="1"/>
+                      <wps:spPr>
+                        <a:xfrm>
+                          <a:off x="0" y="0"/>
+                          <a:ext cx="6277610" cy="635"/>
+                        </a:xfrm>
+                        <a:prstGeom prst="rect">
+                          <a:avLst/>
+                        </a:prstGeom>
+                        <a:solidFill>
+                          <a:prstClr val="white"/>
+                        </a:solidFill>
+                        <a:ln>
+                          <a:noFill/>
+                        </a:ln>
+                      </wps:spPr>
+                      <wps:txbx>
+                        <w:txbxContent>
+                          <w:p>
+                            <w:pPr>
+                              <w:pStyle w:val="Bijschrift"/>
+                              <w:rPr>
+                                <w:noProof/>
+                                <w:sz w:val="22"/>
+                                <w:szCs w:val="22"/>
+                              </w:rPr>
+                            </w:pPr>
+                            <w:bookmarkStart w:id="55" w:name="_Ref192255917"/>
+                            <w:r>
+                              <w:t xml:space="preserve">Figuur </w:t>
+                            </w:r>
+                            <w:r>
+                              <w:fldChar w:fldCharType="begin"/>
+                            </w:r>
+                            <w:r>
+                              <w:instrText xml:space="preserve"> SEQ Figuur \* ARABIC </w:instrText>
+                            </w:r>
+                            <w:r>
+                              <w:fldChar w:fldCharType="separate"/>
+                            </w:r>
+                            <w:r>
+                              <w:rPr>
+                                <w:noProof/>
+                              </w:rPr>
+                              <w:t>16</w:t>
+                            </w:r>
+                            <w:r>
+                              <w:fldChar w:fldCharType="end"/>
+                            </w:r>
+                            <w:r>
+                              <w:t>: Wireframes UC7</w:t>
+                            </w:r>
+                            <w:bookmarkEnd w:id="55"/>
+                          </w:p>
+                        </w:txbxContent>
+                      </wps:txbx>
+                      <wps:bodyPr rot="0" spcFirstLastPara="0" vertOverflow="overflow" horzOverflow="overflow" vert="horz" wrap="square" lIns="0" tIns="0" rIns="0" bIns="0" numCol="1" spcCol="0" rtlCol="0" fromWordArt="0" anchor="t" anchorCtr="0" forceAA="0" compatLnSpc="1">
+                        <a:prstTxWarp prst="textNoShape">
+                          <a:avLst/>
+                        </a:prstTxWarp>
+                        <a:spAutoFit/>
+                      </wps:bodyPr>
+                    </wps:wsp>
+                  </a:graphicData>
+                </a:graphic>
+                <wp14:sizeRelH relativeFrom="margin">
+                  <wp14:pctWidth>0</wp14:pctWidth>
+                </wp14:sizeRelH>
+              </wp:anchor>
+            </w:drawing>
+          </mc:Choice>
+          <mc:Fallback>
+            <w:pict>
+              <v:shape w14:anchorId="0AD6BDAC" id="_x0000_s1041" type="#_x0000_t202" style="position:absolute;margin-left:-24.75pt;margin-top:293.65pt;width:494.3pt;height:.05pt;z-index:-251591680;visibility:visible;mso-wrap-style:square;mso-width-percent:0;mso-wrap-distance-left:9pt;mso-wrap-distance-top:0;mso-wrap-distance-right:9pt;mso-wrap-distance-bottom:0;mso-position-horizontal:absolute;mso-position-horizontal-relative:margin;mso-position-vertical:absolute;mso-position-vertical-relative:text;mso-width-percent:0;mso-width-relative:margin;v-text-anchor:top" o:gfxdata="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" stroked="f">
+                <v:textbox style="mso-fit-shape-to-text:t" inset="0,0,0,0">
+                  <w:txbxContent>
+                    <w:p>
+                      <w:pPr>
+                        <w:pStyle w:val="Bijschrift"/>
+                        <w:rPr>
+                          <w:noProof/>
+                          <w:sz w:val="22"/>
+                          <w:szCs w:val="22"/>
+                        </w:rPr>
+                      </w:pPr>
+                      <w:bookmarkStart w:id="56" w:name="_Ref192255917"/>
+                      <w:r>
+                        <w:t xml:space="preserve">Figuur </w:t>
+                      </w:r>
+                      <w:r>
+                        <w:fldChar w:fldCharType="begin"/>
+                      </w:r>
+                      <w:r>
+                        <w:instrText xml:space="preserve"> SEQ Figuur \* ARABIC </w:instrText>
+                      </w:r>
+                      <w:r>
+                        <w:fldChar w:fldCharType="separate"/>
+                      </w:r>
+                      <w:r>
+                        <w:rPr>
+                          <w:noProof/>
+                        </w:rPr>
+                        <w:t>16</w:t>
+                      </w:r>
+                      <w:r>
+                        <w:fldChar w:fldCharType="end"/>
+                      </w:r>
+                      <w:r>
+                        <w:t>: Wireframes UC7</w:t>
+                      </w:r>
+                      <w:bookmarkEnd w:id="56"/>
+                    </w:p>
+                  </w:txbxContent>
+                </v:textbox>
+                <w10:wrap type="tight" anchorx="margin"/>
+              </v:shape>
+            </w:pict>
+          </mc:Fallback>
+        </mc:AlternateContent>
+      </w:r>
+      <w:r>
+        <w:br w:type="page"/>
+      </w:r>
+    </w:p>
+    <w:p>
+      <w:pPr>
+        <w:pStyle w:val="Kop3"/>
+      </w:pPr>
+      <w:r>
+        <w:lastRenderedPageBreak/>
+        <w:t>Requirements</w:t>
+      </w:r>
+    </w:p>
+    <w:p>
+      <w:pPr>
+        <w:pStyle w:val="Kop4"/>
+      </w:pPr>
+      <w:r>
+        <w:t>Kwaliteit</w:t>
+      </w:r>
+    </w:p>
+    <w:p>
+      <w:pPr>
+        <w:pStyle w:val="Lijstalinea"/>
+        <w:numPr>
+          <w:ilvl w:val="0"/>
+          <w:numId w:val="51"/>
+        </w:numPr>
+      </w:pPr>
+      <w:r>
+        <w:t>De webpagina wordt binnen 1 seconde getoond.</w:t>
+      </w:r>
+    </w:p>
+    <w:p>
+      <w:pPr>
+        <w:pStyle w:val="Kop4"/>
+      </w:pPr>
+      <w:r>
+        <w:t>Beperking</w:t>
+      </w:r>
+    </w:p>
+    <w:p>
+      <w:pPr>
+        <w:pStyle w:val="Lijstalinea"/>
+        <w:numPr>
+          <w:ilvl w:val="0"/>
+          <w:numId w:val="53"/>
+        </w:numPr>
+      </w:pPr>
+      <w:r>
+        <w:t>De naam mag niet langer zijn dan 255 karakters.</w:t>
+      </w:r>
+    </w:p>
+    <w:p>
+      <w:pPr>
+        <w:pStyle w:val="Lijstalinea"/>
+        <w:numPr>
+          <w:ilvl w:val="0"/>
+          <w:numId w:val="53"/>
+        </w:numPr>
+      </w:pPr>
+      <w:r>
+        <w:t>De hoeveelheid water mag niet hoger zijn dan 300.</w:t>
+      </w:r>
+    </w:p>
+    <w:p>
+      <w:pPr>
+        <w:pStyle w:val="Lijstalinea"/>
+        <w:numPr>
+          <w:ilvl w:val="0"/>
+          <w:numId w:val="53"/>
+        </w:numPr>
+      </w:pPr>
+      <w:r>
+        <w:t>De hoeveelheid water mag niet lager zijn dan 1.</w:t>
+      </w:r>
+    </w:p>
+    <w:p>
+      <w:r>
+        <w:br w:type="page"/>
+      </w:r>
+    </w:p>
+    <w:p>
+      <w:pPr>
+        <w:pStyle w:val="Kop2"/>
+      </w:pPr>
+      <w:r>
+        <w:lastRenderedPageBreak/>
+        <w:t>UC</w:t>
+      </w:r>
+      <w:r>
         <w:t>X</w:t>
       </w:r>
       <w:r>
@@ -11673,6 +13121,95 @@
     </w:lvl>
   </w:abstractNum>
   <w:abstractNum w:abstractNumId="1" w15:restartNumberingAfterBreak="0">
+    <w:nsid w:val="05C63E68"/>
+    <w:multiLevelType w:val="hybridMultilevel"/>
+    <w:tmpl w:val="ACFCC9B8"/>
+    <w:lvl w:ilvl="0" w:tplc="0409000F">
+      <w:start w:val="1"/>
+      <w:numFmt w:val="decimal"/>
+      <w:lvlText w:val="%1."/>
+      <w:lvlJc w:val="left"/>
+      <w:pPr>
+        <w:ind w:left="720" w:hanging="360"/>
+      </w:pPr>
+      <w:rPr>
+        <w:rFonts w:hint="default"/>
+      </w:rPr>
+    </w:lvl>
+    <w:lvl w:ilvl="1" w:tplc="04090019" w:tentative="1">
+      <w:start w:val="1"/>
+      <w:numFmt w:val="lowerLetter"/>
+      <w:lvlText w:val="%2."/>
+      <w:lvlJc w:val="left"/>
+      <w:pPr>
+        <w:ind w:left="1440" w:hanging="360"/>
+      </w:pPr>
+    </w:lvl>
+    <w:lvl w:ilvl="2" w:tplc="0409001B" w:tentative="1">
+      <w:start w:val="1"/>
+      <w:numFmt w:val="lowerRoman"/>
+      <w:lvlText w:val="%3."/>
+      <w:lvlJc w:val="right"/>
+      <w:pPr>
+        <w:ind w:left="2160" w:hanging="180"/>
+      </w:pPr>
+    </w:lvl>
+    <w:lvl w:ilvl="3" w:tplc="0409000F" w:tentative="1">
+      <w:start w:val="1"/>
+      <w:numFmt w:val="decimal"/>
+      <w:lvlText w:val="%4."/>
+      <w:lvlJc w:val="left"/>
+      <w:pPr>
+        <w:ind w:left="2880" w:hanging="360"/>
+      </w:pPr>
+    </w:lvl>
+    <w:lvl w:ilvl="4" w:tplc="04090019" w:tentative="1">
+      <w:start w:val="1"/>
+      <w:numFmt w:val="lowerLetter"/>
+      <w:lvlText w:val="%5."/>
+      <w:lvlJc w:val="left"/>
+      <w:pPr>
+        <w:ind w:left="3600" w:hanging="360"/>
+      </w:pPr>
+    </w:lvl>
+    <w:lvl w:ilvl="5" w:tplc="0409001B" w:tentative="1">
+      <w:start w:val="1"/>
+      <w:numFmt w:val="lowerRoman"/>
+      <w:lvlText w:val="%6."/>
+      <w:lvlJc w:val="right"/>
+      <w:pPr>
+        <w:ind w:left="4320" w:hanging="180"/>
+      </w:pPr>
+    </w:lvl>
+    <w:lvl w:ilvl="6" w:tplc="0409000F" w:tentative="1">
+      <w:start w:val="1"/>
+      <w:numFmt w:val="decimal"/>
+      <w:lvlText w:val="%7."/>
+      <w:lvlJc w:val="left"/>
+      <w:pPr>
+        <w:ind w:left="5040" w:hanging="360"/>
+      </w:pPr>
+    </w:lvl>
+    <w:lvl w:ilvl="7" w:tplc="04090019" w:tentative="1">
+      <w:start w:val="1"/>
+      <w:numFmt w:val="lowerLetter"/>
+      <w:lvlText w:val="%8."/>
+      <w:lvlJc w:val="left"/>
+      <w:pPr>
+        <w:ind w:left="5760" w:hanging="360"/>
+      </w:pPr>
+    </w:lvl>
+    <w:lvl w:ilvl="8" w:tplc="0409001B" w:tentative="1">
+      <w:start w:val="1"/>
+      <w:numFmt w:val="lowerRoman"/>
+      <w:lvlText w:val="%9."/>
+      <w:lvlJc w:val="right"/>
+      <w:pPr>
+        <w:ind w:left="6480" w:hanging="180"/>
+      </w:pPr>
+    </w:lvl>
+  </w:abstractNum>
+  <w:abstractNum w:abstractNumId="2" w15:restartNumberingAfterBreak="0">
     <w:nsid w:val="06F5177A"/>
     <w:multiLevelType w:val="hybridMultilevel"/>
     <w:tmpl w:val="9E827D46"/>
@@ -11761,7 +13298,7 @@
       </w:pPr>
     </w:lvl>
   </w:abstractNum>
-  <w:abstractNum w:abstractNumId="2" w15:restartNumberingAfterBreak="0">
+  <w:abstractNum w:abstractNumId="3" w15:restartNumberingAfterBreak="0">
     <w:nsid w:val="09134A10"/>
     <w:multiLevelType w:val="hybridMultilevel"/>
     <w:tmpl w:val="350C627C"/>
@@ -11850,7 +13387,7 @@
       </w:pPr>
     </w:lvl>
   </w:abstractNum>
-  <w:abstractNum w:abstractNumId="3" w15:restartNumberingAfterBreak="0">
+  <w:abstractNum w:abstractNumId="4" w15:restartNumberingAfterBreak="0">
     <w:nsid w:val="0AB855E0"/>
     <w:multiLevelType w:val="hybridMultilevel"/>
     <w:tmpl w:val="2B42E238"/>
@@ -11939,7 +13476,7 @@
       </w:pPr>
     </w:lvl>
   </w:abstractNum>
-  <w:abstractNum w:abstractNumId="4" w15:restartNumberingAfterBreak="0">
+  <w:abstractNum w:abstractNumId="5" w15:restartNumberingAfterBreak="0">
     <w:nsid w:val="0B0B63A2"/>
     <w:multiLevelType w:val="hybridMultilevel"/>
     <w:tmpl w:val="35BCD2A4"/>
@@ -12028,7 +13565,7 @@
       </w:pPr>
     </w:lvl>
   </w:abstractNum>
-  <w:abstractNum w:abstractNumId="5" w15:restartNumberingAfterBreak="0">
+  <w:abstractNum w:abstractNumId="6" w15:restartNumberingAfterBreak="0">
     <w:nsid w:val="0DCF73F8"/>
     <w:multiLevelType w:val="hybridMultilevel"/>
     <w:tmpl w:val="AD5AF658"/>
@@ -12117,7 +13654,7 @@
       </w:pPr>
     </w:lvl>
   </w:abstractNum>
-  <w:abstractNum w:abstractNumId="6" w15:restartNumberingAfterBreak="0">
+  <w:abstractNum w:abstractNumId="7" w15:restartNumberingAfterBreak="0">
     <w:nsid w:val="0F3059C4"/>
     <w:multiLevelType w:val="hybridMultilevel"/>
     <w:tmpl w:val="FD08A0A0"/>
@@ -12206,7 +13743,7 @@
       </w:pPr>
     </w:lvl>
   </w:abstractNum>
-  <w:abstractNum w:abstractNumId="7" w15:restartNumberingAfterBreak="0">
+  <w:abstractNum w:abstractNumId="8" w15:restartNumberingAfterBreak="0">
     <w:nsid w:val="0FAB55E7"/>
     <w:multiLevelType w:val="hybridMultilevel"/>
     <w:tmpl w:val="A59A89E8"/>
@@ -12295,7 +13832,96 @@
       </w:pPr>
     </w:lvl>
   </w:abstractNum>
-  <w:abstractNum w:abstractNumId="8" w15:restartNumberingAfterBreak="0">
+  <w:abstractNum w:abstractNumId="9" w15:restartNumberingAfterBreak="0">
+    <w:nsid w:val="144E2E8F"/>
+    <w:multiLevelType w:val="hybridMultilevel"/>
+    <w:tmpl w:val="C680B8BA"/>
+    <w:lvl w:ilvl="0" w:tplc="0409000F">
+      <w:start w:val="1"/>
+      <w:numFmt w:val="decimal"/>
+      <w:lvlText w:val="%1."/>
+      <w:lvlJc w:val="left"/>
+      <w:pPr>
+        <w:ind w:left="720" w:hanging="360"/>
+      </w:pPr>
+      <w:rPr>
+        <w:rFonts w:hint="default"/>
+      </w:rPr>
+    </w:lvl>
+    <w:lvl w:ilvl="1" w:tplc="04090019" w:tentative="1">
+      <w:start w:val="1"/>
+      <w:numFmt w:val="lowerLetter"/>
+      <w:lvlText w:val="%2."/>
+      <w:lvlJc w:val="left"/>
+      <w:pPr>
+        <w:ind w:left="1440" w:hanging="360"/>
+      </w:pPr>
+    </w:lvl>
+    <w:lvl w:ilvl="2" w:tplc="0409001B" w:tentative="1">
+      <w:start w:val="1"/>
+      <w:numFmt w:val="lowerRoman"/>
+      <w:lvlText w:val="%3."/>
+      <w:lvlJc w:val="right"/>
+      <w:pPr>
+        <w:ind w:left="2160" w:hanging="180"/>
+      </w:pPr>
+    </w:lvl>
+    <w:lvl w:ilvl="3" w:tplc="0409000F" w:tentative="1">
+      <w:start w:val="1"/>
+      <w:numFmt w:val="decimal"/>
+      <w:lvlText w:val="%4."/>
+      <w:lvlJc w:val="left"/>
+      <w:pPr>
+        <w:ind w:left="2880" w:hanging="360"/>
+      </w:pPr>
+    </w:lvl>
+    <w:lvl w:ilvl="4" w:tplc="04090019" w:tentative="1">
+      <w:start w:val="1"/>
+      <w:numFmt w:val="lowerLetter"/>
+      <w:lvlText w:val="%5."/>
+      <w:lvlJc w:val="left"/>
+      <w:pPr>
+        <w:ind w:left="3600" w:hanging="360"/>
+      </w:pPr>
+    </w:lvl>
+    <w:lvl w:ilvl="5" w:tplc="0409001B" w:tentative="1">
+      <w:start w:val="1"/>
+      <w:numFmt w:val="lowerRoman"/>
+      <w:lvlText w:val="%6."/>
+      <w:lvlJc w:val="right"/>
+      <w:pPr>
+        <w:ind w:left="4320" w:hanging="180"/>
+      </w:pPr>
+    </w:lvl>
+    <w:lvl w:ilvl="6" w:tplc="0409000F" w:tentative="1">
+      <w:start w:val="1"/>
+      <w:numFmt w:val="decimal"/>
+      <w:lvlText w:val="%7."/>
+      <w:lvlJc w:val="left"/>
+      <w:pPr>
+        <w:ind w:left="5040" w:hanging="360"/>
+      </w:pPr>
+    </w:lvl>
+    <w:lvl w:ilvl="7" w:tplc="04090019" w:tentative="1">
+      <w:start w:val="1"/>
+      <w:numFmt w:val="lowerLetter"/>
+      <w:lvlText w:val="%8."/>
+      <w:lvlJc w:val="left"/>
+      <w:pPr>
+        <w:ind w:left="5760" w:hanging="360"/>
+      </w:pPr>
+    </w:lvl>
+    <w:lvl w:ilvl="8" w:tplc="0409001B" w:tentative="1">
+      <w:start w:val="1"/>
+      <w:numFmt w:val="lowerRoman"/>
+      <w:lvlText w:val="%9."/>
+      <w:lvlJc w:val="right"/>
+      <w:pPr>
+        <w:ind w:left="6480" w:hanging="180"/>
+      </w:pPr>
+    </w:lvl>
+  </w:abstractNum>
+  <w:abstractNum w:abstractNumId="10" w15:restartNumberingAfterBreak="0">
     <w:nsid w:val="1EB534C2"/>
     <w:multiLevelType w:val="hybridMultilevel"/>
     <w:tmpl w:val="1FFED92A"/>
@@ -12384,7 +14010,96 @@
       </w:pPr>
     </w:lvl>
   </w:abstractNum>
-  <w:abstractNum w:abstractNumId="9" w15:restartNumberingAfterBreak="0">
+  <w:abstractNum w:abstractNumId="11" w15:restartNumberingAfterBreak="0">
+    <w:nsid w:val="2002333D"/>
+    <w:multiLevelType w:val="hybridMultilevel"/>
+    <w:tmpl w:val="A862295C"/>
+    <w:lvl w:ilvl="0" w:tplc="2118FF9A">
+      <w:start w:val="1"/>
+      <w:numFmt w:val="decimal"/>
+      <w:lvlText w:val="%1."/>
+      <w:lvlJc w:val="left"/>
+      <w:pPr>
+        <w:ind w:left="720" w:hanging="360"/>
+      </w:pPr>
+      <w:rPr>
+        <w:rFonts w:asciiTheme="minorHAnsi" w:eastAsiaTheme="minorHAnsi" w:hAnsiTheme="minorHAnsi" w:cstheme="minorBidi"/>
+      </w:rPr>
+    </w:lvl>
+    <w:lvl w:ilvl="1" w:tplc="04090019" w:tentative="1">
+      <w:start w:val="1"/>
+      <w:numFmt w:val="lowerLetter"/>
+      <w:lvlText w:val="%2."/>
+      <w:lvlJc w:val="left"/>
+      <w:pPr>
+        <w:ind w:left="1440" w:hanging="360"/>
+      </w:pPr>
+    </w:lvl>
+    <w:lvl w:ilvl="2" w:tplc="0409001B" w:tentative="1">
+      <w:start w:val="1"/>
+      <w:numFmt w:val="lowerRoman"/>
+      <w:lvlText w:val="%3."/>
+      <w:lvlJc w:val="right"/>
+      <w:pPr>
+        <w:ind w:left="2160" w:hanging="180"/>
+      </w:pPr>
+    </w:lvl>
+    <w:lvl w:ilvl="3" w:tplc="0409000F" w:tentative="1">
+      <w:start w:val="1"/>
+      <w:numFmt w:val="decimal"/>
+      <w:lvlText w:val="%4."/>
+      <w:lvlJc w:val="left"/>
+      <w:pPr>
+        <w:ind w:left="2880" w:hanging="360"/>
+      </w:pPr>
+    </w:lvl>
+    <w:lvl w:ilvl="4" w:tplc="04090019" w:tentative="1">
+      <w:start w:val="1"/>
+      <w:numFmt w:val="lowerLetter"/>
+      <w:lvlText w:val="%5."/>
+      <w:lvlJc w:val="left"/>
+      <w:pPr>
+        <w:ind w:left="3600" w:hanging="360"/>
+      </w:pPr>
+    </w:lvl>
+    <w:lvl w:ilvl="5" w:tplc="0409001B" w:tentative="1">
+      <w:start w:val="1"/>
+      <w:numFmt w:val="lowerRoman"/>
+      <w:lvlText w:val="%6."/>
+      <w:lvlJc w:val="right"/>
+      <w:pPr>
+        <w:ind w:left="4320" w:hanging="180"/>
+      </w:pPr>
+    </w:lvl>
+    <w:lvl w:ilvl="6" w:tplc="0409000F" w:tentative="1">
+      <w:start w:val="1"/>
+      <w:numFmt w:val="decimal"/>
+      <w:lvlText w:val="%7."/>
+      <w:lvlJc w:val="left"/>
+      <w:pPr>
+        <w:ind w:left="5040" w:hanging="360"/>
+      </w:pPr>
+    </w:lvl>
+    <w:lvl w:ilvl="7" w:tplc="04090019" w:tentative="1">
+      <w:start w:val="1"/>
+      <w:numFmt w:val="lowerLetter"/>
+      <w:lvlText w:val="%8."/>
+      <w:lvlJc w:val="left"/>
+      <w:pPr>
+        <w:ind w:left="5760" w:hanging="360"/>
+      </w:pPr>
+    </w:lvl>
+    <w:lvl w:ilvl="8" w:tplc="0409001B" w:tentative="1">
+      <w:start w:val="1"/>
+      <w:numFmt w:val="lowerRoman"/>
+      <w:lvlText w:val="%9."/>
+      <w:lvlJc w:val="right"/>
+      <w:pPr>
+        <w:ind w:left="6480" w:hanging="180"/>
+      </w:pPr>
+    </w:lvl>
+  </w:abstractNum>
+  <w:abstractNum w:abstractNumId="12" w15:restartNumberingAfterBreak="0">
     <w:nsid w:val="23361000"/>
     <w:multiLevelType w:val="hybridMultilevel"/>
     <w:tmpl w:val="DD4AEA6E"/>
@@ -12473,7 +14188,7 @@
       </w:pPr>
     </w:lvl>
   </w:abstractNum>
-  <w:abstractNum w:abstractNumId="10" w15:restartNumberingAfterBreak="0">
+  <w:abstractNum w:abstractNumId="13" w15:restartNumberingAfterBreak="0">
     <w:nsid w:val="247E39D5"/>
     <w:multiLevelType w:val="hybridMultilevel"/>
     <w:tmpl w:val="FDD0C2D6"/>
@@ -12562,7 +14277,7 @@
       </w:pPr>
     </w:lvl>
   </w:abstractNum>
-  <w:abstractNum w:abstractNumId="11" w15:restartNumberingAfterBreak="0">
+  <w:abstractNum w:abstractNumId="14" w15:restartNumberingAfterBreak="0">
     <w:nsid w:val="27011A75"/>
     <w:multiLevelType w:val="hybridMultilevel"/>
     <w:tmpl w:val="9EF21B14"/>
@@ -12648,7 +14363,7 @@
       </w:pPr>
     </w:lvl>
   </w:abstractNum>
-  <w:abstractNum w:abstractNumId="12" w15:restartNumberingAfterBreak="0">
+  <w:abstractNum w:abstractNumId="15" w15:restartNumberingAfterBreak="0">
     <w:nsid w:val="289B78DF"/>
     <w:multiLevelType w:val="hybridMultilevel"/>
     <w:tmpl w:val="21FE6292"/>
@@ -12737,7 +14452,7 @@
       </w:pPr>
     </w:lvl>
   </w:abstractNum>
-  <w:abstractNum w:abstractNumId="13" w15:restartNumberingAfterBreak="0">
+  <w:abstractNum w:abstractNumId="16" w15:restartNumberingAfterBreak="0">
     <w:nsid w:val="2AE306BC"/>
     <w:multiLevelType w:val="hybridMultilevel"/>
     <w:tmpl w:val="EB4EA48E"/>
@@ -12826,7 +14541,7 @@
       </w:pPr>
     </w:lvl>
   </w:abstractNum>
-  <w:abstractNum w:abstractNumId="14" w15:restartNumberingAfterBreak="0">
+  <w:abstractNum w:abstractNumId="17" w15:restartNumberingAfterBreak="0">
     <w:nsid w:val="2B621192"/>
     <w:multiLevelType w:val="hybridMultilevel"/>
     <w:tmpl w:val="6B3A1ABE"/>
@@ -12915,7 +14630,96 @@
       </w:pPr>
     </w:lvl>
   </w:abstractNum>
-  <w:abstractNum w:abstractNumId="15" w15:restartNumberingAfterBreak="0">
+  <w:abstractNum w:abstractNumId="18" w15:restartNumberingAfterBreak="0">
+    <w:nsid w:val="2DD170ED"/>
+    <w:multiLevelType w:val="hybridMultilevel"/>
+    <w:tmpl w:val="643843E2"/>
+    <w:lvl w:ilvl="0" w:tplc="0409000F">
+      <w:start w:val="1"/>
+      <w:numFmt w:val="decimal"/>
+      <w:lvlText w:val="%1."/>
+      <w:lvlJc w:val="left"/>
+      <w:pPr>
+        <w:ind w:left="720" w:hanging="360"/>
+      </w:pPr>
+      <w:rPr>
+        <w:rFonts w:hint="default"/>
+      </w:rPr>
+    </w:lvl>
+    <w:lvl w:ilvl="1" w:tplc="04090019" w:tentative="1">
+      <w:start w:val="1"/>
+      <w:numFmt w:val="lowerLetter"/>
+      <w:lvlText w:val="%2."/>
+      <w:lvlJc w:val="left"/>
+      <w:pPr>
+        <w:ind w:left="1440" w:hanging="360"/>
+      </w:pPr>
+    </w:lvl>
+    <w:lvl w:ilvl="2" w:tplc="0409001B" w:tentative="1">
+      <w:start w:val="1"/>
+      <w:numFmt w:val="lowerRoman"/>
+      <w:lvlText w:val="%3."/>
+      <w:lvlJc w:val="right"/>
+      <w:pPr>
+        <w:ind w:left="2160" w:hanging="180"/>
+      </w:pPr>
+    </w:lvl>
+    <w:lvl w:ilvl="3" w:tplc="0409000F" w:tentative="1">
+      <w:start w:val="1"/>
+      <w:numFmt w:val="decimal"/>
+      <w:lvlText w:val="%4."/>
+      <w:lvlJc w:val="left"/>
+      <w:pPr>
+        <w:ind w:left="2880" w:hanging="360"/>
+      </w:pPr>
+    </w:lvl>
+    <w:lvl w:ilvl="4" w:tplc="04090019" w:tentative="1">
+      <w:start w:val="1"/>
+      <w:numFmt w:val="lowerLetter"/>
+      <w:lvlText w:val="%5."/>
+      <w:lvlJc w:val="left"/>
+      <w:pPr>
+        <w:ind w:left="3600" w:hanging="360"/>
+      </w:pPr>
+    </w:lvl>
+    <w:lvl w:ilvl="5" w:tplc="0409001B" w:tentative="1">
+      <w:start w:val="1"/>
+      <w:numFmt w:val="lowerRoman"/>
+      <w:lvlText w:val="%6."/>
+      <w:lvlJc w:val="right"/>
+      <w:pPr>
+        <w:ind w:left="4320" w:hanging="180"/>
+      </w:pPr>
+    </w:lvl>
+    <w:lvl w:ilvl="6" w:tplc="0409000F" w:tentative="1">
+      <w:start w:val="1"/>
+      <w:numFmt w:val="decimal"/>
+      <w:lvlText w:val="%7."/>
+      <w:lvlJc w:val="left"/>
+      <w:pPr>
+        <w:ind w:left="5040" w:hanging="360"/>
+      </w:pPr>
+    </w:lvl>
+    <w:lvl w:ilvl="7" w:tplc="04090019" w:tentative="1">
+      <w:start w:val="1"/>
+      <w:numFmt w:val="lowerLetter"/>
+      <w:lvlText w:val="%8."/>
+      <w:lvlJc w:val="left"/>
+      <w:pPr>
+        <w:ind w:left="5760" w:hanging="360"/>
+      </w:pPr>
+    </w:lvl>
+    <w:lvl w:ilvl="8" w:tplc="0409001B" w:tentative="1">
+      <w:start w:val="1"/>
+      <w:numFmt w:val="lowerRoman"/>
+      <w:lvlText w:val="%9."/>
+      <w:lvlJc w:val="right"/>
+      <w:pPr>
+        <w:ind w:left="6480" w:hanging="180"/>
+      </w:pPr>
+    </w:lvl>
+  </w:abstractNum>
+  <w:abstractNum w:abstractNumId="19" w15:restartNumberingAfterBreak="0">
     <w:nsid w:val="2DEC607E"/>
     <w:multiLevelType w:val="hybridMultilevel"/>
     <w:tmpl w:val="23FE28D8"/>
@@ -13004,7 +14808,7 @@
       </w:pPr>
     </w:lvl>
   </w:abstractNum>
-  <w:abstractNum w:abstractNumId="16" w15:restartNumberingAfterBreak="0">
+  <w:abstractNum w:abstractNumId="20" w15:restartNumberingAfterBreak="0">
     <w:nsid w:val="2E1C16B6"/>
     <w:multiLevelType w:val="hybridMultilevel"/>
     <w:tmpl w:val="FD08A0A0"/>
@@ -13093,7 +14897,7 @@
       </w:pPr>
     </w:lvl>
   </w:abstractNum>
-  <w:abstractNum w:abstractNumId="17" w15:restartNumberingAfterBreak="0">
+  <w:abstractNum w:abstractNumId="21" w15:restartNumberingAfterBreak="0">
     <w:nsid w:val="327D2F8D"/>
     <w:multiLevelType w:val="hybridMultilevel"/>
     <w:tmpl w:val="FEC224DE"/>
@@ -13182,7 +14986,7 @@
       </w:pPr>
     </w:lvl>
   </w:abstractNum>
-  <w:abstractNum w:abstractNumId="18" w15:restartNumberingAfterBreak="0">
+  <w:abstractNum w:abstractNumId="22" w15:restartNumberingAfterBreak="0">
     <w:nsid w:val="32E95EE9"/>
     <w:multiLevelType w:val="hybridMultilevel"/>
     <w:tmpl w:val="7AD844CC"/>
@@ -13271,7 +15075,7 @@
       </w:pPr>
     </w:lvl>
   </w:abstractNum>
-  <w:abstractNum w:abstractNumId="19" w15:restartNumberingAfterBreak="0">
+  <w:abstractNum w:abstractNumId="23" w15:restartNumberingAfterBreak="0">
     <w:nsid w:val="35478898"/>
     <w:multiLevelType w:val="hybridMultilevel"/>
     <w:tmpl w:val="3718F530"/>
@@ -13357,7 +15161,120 @@
       </w:pPr>
     </w:lvl>
   </w:abstractNum>
-  <w:abstractNum w:abstractNumId="20" w15:restartNumberingAfterBreak="0">
+  <w:abstractNum w:abstractNumId="24" w15:restartNumberingAfterBreak="0">
+    <w:nsid w:val="3564025D"/>
+    <w:multiLevelType w:val="hybridMultilevel"/>
+    <w:tmpl w:val="89D2BDF6"/>
+    <w:lvl w:ilvl="0" w:tplc="9FAAC68C">
+      <w:start w:val="1"/>
+      <w:numFmt w:val="bullet"/>
+      <w:lvlText w:val="-"/>
+      <w:lvlJc w:val="left"/>
+      <w:pPr>
+        <w:ind w:left="720" w:hanging="360"/>
+      </w:pPr>
+      <w:rPr>
+        <w:rFonts w:ascii="Aptos" w:eastAsiaTheme="minorHAnsi" w:hAnsi="Aptos" w:cstheme="minorBidi" w:hint="default"/>
+      </w:rPr>
+    </w:lvl>
+    <w:lvl w:ilvl="1" w:tplc="04090003" w:tentative="1">
+      <w:start w:val="1"/>
+      <w:numFmt w:val="bullet"/>
+      <w:lvlText w:val="o"/>
+      <w:lvlJc w:val="left"/>
+      <w:pPr>
+        <w:ind w:left="1440" w:hanging="360"/>
+      </w:pPr>
+      <w:rPr>
+        <w:rFonts w:ascii="Courier New" w:hAnsi="Courier New" w:cs="Courier New" w:hint="default"/>
+      </w:rPr>
+    </w:lvl>
+    <w:lvl w:ilvl="2" w:tplc="04090005" w:tentative="1">
+      <w:start w:val="1"/>
+      <w:numFmt w:val="bullet"/>
+      <w:lvlText w:val=""/>
+      <w:lvlJc w:val="left"/>
+      <w:pPr>
+        <w:ind w:left="2160" w:hanging="360"/>
+      </w:pPr>
+      <w:rPr>
+        <w:rFonts w:ascii="Wingdings" w:hAnsi="Wingdings" w:hint="default"/>
+      </w:rPr>
+    </w:lvl>
+    <w:lvl w:ilvl="3" w:tplc="04090001" w:tentative="1">
+      <w:start w:val="1"/>
+      <w:numFmt w:val="bullet"/>
+      <w:lvlText w:val=""/>
+      <w:lvlJc w:val="left"/>
+      <w:pPr>
+        <w:ind w:left="2880" w:hanging="360"/>
+      </w:pPr>
+      <w:rPr>
+        <w:rFonts w:ascii="Symbol" w:hAnsi="Symbol" w:hint="default"/>
+      </w:rPr>
+    </w:lvl>
+    <w:lvl w:ilvl="4" w:tplc="04090003" w:tentative="1">
+      <w:start w:val="1"/>
+      <w:numFmt w:val="bullet"/>
+      <w:lvlText w:val="o"/>
+      <w:lvlJc w:val="left"/>
+      <w:pPr>
+        <w:ind w:left="3600" w:hanging="360"/>
+      </w:pPr>
+      <w:rPr>
+        <w:rFonts w:ascii="Courier New" w:hAnsi="Courier New" w:cs="Courier New" w:hint="default"/>
+      </w:rPr>
+    </w:lvl>
+    <w:lvl w:ilvl="5" w:tplc="04090005" w:tentative="1">
+      <w:start w:val="1"/>
+      <w:numFmt w:val="bullet"/>
+      <w:lvlText w:val=""/>
+      <w:lvlJc w:val="left"/>
+      <w:pPr>
+        <w:ind w:left="4320" w:hanging="360"/>
+      </w:pPr>
+      <w:rPr>
+        <w:rFonts w:ascii="Wingdings" w:hAnsi="Wingdings" w:hint="default"/>
+      </w:rPr>
+    </w:lvl>
+    <w:lvl w:ilvl="6" w:tplc="04090001" w:tentative="1">
+      <w:start w:val="1"/>
+      <w:numFmt w:val="bullet"/>
+      <w:lvlText w:val=""/>
+      <w:lvlJc w:val="left"/>
+      <w:pPr>
+        <w:ind w:left="5040" w:hanging="360"/>
+      </w:pPr>
+      <w:rPr>
+        <w:rFonts w:ascii="Symbol" w:hAnsi="Symbol" w:hint="default"/>
+      </w:rPr>
+    </w:lvl>
+    <w:lvl w:ilvl="7" w:tplc="04090003" w:tentative="1">
+      <w:start w:val="1"/>
+      <w:numFmt w:val="bullet"/>
+      <w:lvlText w:val="o"/>
+      <w:lvlJc w:val="left"/>
+      <w:pPr>
+        <w:ind w:left="5760" w:hanging="360"/>
+      </w:pPr>
+      <w:rPr>
+        <w:rFonts w:ascii="Courier New" w:hAnsi="Courier New" w:cs="Courier New" w:hint="default"/>
+      </w:rPr>
+    </w:lvl>
+    <w:lvl w:ilvl="8" w:tplc="04090005" w:tentative="1">
+      <w:start w:val="1"/>
+      <w:numFmt w:val="bullet"/>
+      <w:lvlText w:val=""/>
+      <w:lvlJc w:val="left"/>
+      <w:pPr>
+        <w:ind w:left="6480" w:hanging="360"/>
+      </w:pPr>
+      <w:rPr>
+        <w:rFonts w:ascii="Wingdings" w:hAnsi="Wingdings" w:hint="default"/>
+      </w:rPr>
+    </w:lvl>
+  </w:abstractNum>
+  <w:abstractNum w:abstractNumId="25" w15:restartNumberingAfterBreak="0">
     <w:nsid w:val="38B12F60"/>
     <w:multiLevelType w:val="hybridMultilevel"/>
     <w:tmpl w:val="568CBE86"/>
@@ -13443,7 +15360,7 @@
       </w:pPr>
     </w:lvl>
   </w:abstractNum>
-  <w:abstractNum w:abstractNumId="21" w15:restartNumberingAfterBreak="0">
+  <w:abstractNum w:abstractNumId="26" w15:restartNumberingAfterBreak="0">
     <w:nsid w:val="433E6035"/>
     <w:multiLevelType w:val="hybridMultilevel"/>
     <w:tmpl w:val="1EEC9220"/>
@@ -13532,7 +15449,7 @@
       </w:pPr>
     </w:lvl>
   </w:abstractNum>
-  <w:abstractNum w:abstractNumId="22" w15:restartNumberingAfterBreak="0">
+  <w:abstractNum w:abstractNumId="27" w15:restartNumberingAfterBreak="0">
     <w:nsid w:val="43F24AE1"/>
     <w:multiLevelType w:val="hybridMultilevel"/>
     <w:tmpl w:val="7FAAF9D2"/>
@@ -13621,7 +15538,185 @@
       </w:pPr>
     </w:lvl>
   </w:abstractNum>
-  <w:abstractNum w:abstractNumId="23" w15:restartNumberingAfterBreak="0">
+  <w:abstractNum w:abstractNumId="28" w15:restartNumberingAfterBreak="0">
+    <w:nsid w:val="48F761AB"/>
+    <w:multiLevelType w:val="hybridMultilevel"/>
+    <w:tmpl w:val="C2467AEC"/>
+    <w:lvl w:ilvl="0" w:tplc="0409000F">
+      <w:start w:val="1"/>
+      <w:numFmt w:val="decimal"/>
+      <w:lvlText w:val="%1."/>
+      <w:lvlJc w:val="left"/>
+      <w:pPr>
+        <w:ind w:left="720" w:hanging="360"/>
+      </w:pPr>
+      <w:rPr>
+        <w:rFonts w:hint="default"/>
+      </w:rPr>
+    </w:lvl>
+    <w:lvl w:ilvl="1" w:tplc="04090019" w:tentative="1">
+      <w:start w:val="1"/>
+      <w:numFmt w:val="lowerLetter"/>
+      <w:lvlText w:val="%2."/>
+      <w:lvlJc w:val="left"/>
+      <w:pPr>
+        <w:ind w:left="1440" w:hanging="360"/>
+      </w:pPr>
+    </w:lvl>
+    <w:lvl w:ilvl="2" w:tplc="0409001B" w:tentative="1">
+      <w:start w:val="1"/>
+      <w:numFmt w:val="lowerRoman"/>
+      <w:lvlText w:val="%3."/>
+      <w:lvlJc w:val="right"/>
+      <w:pPr>
+        <w:ind w:left="2160" w:hanging="180"/>
+      </w:pPr>
+    </w:lvl>
+    <w:lvl w:ilvl="3" w:tplc="0409000F" w:tentative="1">
+      <w:start w:val="1"/>
+      <w:numFmt w:val="decimal"/>
+      <w:lvlText w:val="%4."/>
+      <w:lvlJc w:val="left"/>
+      <w:pPr>
+        <w:ind w:left="2880" w:hanging="360"/>
+      </w:pPr>
+    </w:lvl>
+    <w:lvl w:ilvl="4" w:tplc="04090019" w:tentative="1">
+      <w:start w:val="1"/>
+      <w:numFmt w:val="lowerLetter"/>
+      <w:lvlText w:val="%5."/>
+      <w:lvlJc w:val="left"/>
+      <w:pPr>
+        <w:ind w:left="3600" w:hanging="360"/>
+      </w:pPr>
+    </w:lvl>
+    <w:lvl w:ilvl="5" w:tplc="0409001B" w:tentative="1">
+      <w:start w:val="1"/>
+      <w:numFmt w:val="lowerRoman"/>
+      <w:lvlText w:val="%6."/>
+      <w:lvlJc w:val="right"/>
+      <w:pPr>
+        <w:ind w:left="4320" w:hanging="180"/>
+      </w:pPr>
+    </w:lvl>
+    <w:lvl w:ilvl="6" w:tplc="0409000F" w:tentative="1">
+      <w:start w:val="1"/>
+      <w:numFmt w:val="decimal"/>
+      <w:lvlText w:val="%7."/>
+      <w:lvlJc w:val="left"/>
+      <w:pPr>
+        <w:ind w:left="5040" w:hanging="360"/>
+      </w:pPr>
+    </w:lvl>
+    <w:lvl w:ilvl="7" w:tplc="04090019" w:tentative="1">
+      <w:start w:val="1"/>
+      <w:numFmt w:val="lowerLetter"/>
+      <w:lvlText w:val="%8."/>
+      <w:lvlJc w:val="left"/>
+      <w:pPr>
+        <w:ind w:left="5760" w:hanging="360"/>
+      </w:pPr>
+    </w:lvl>
+    <w:lvl w:ilvl="8" w:tplc="0409001B" w:tentative="1">
+      <w:start w:val="1"/>
+      <w:numFmt w:val="lowerRoman"/>
+      <w:lvlText w:val="%9."/>
+      <w:lvlJc w:val="right"/>
+      <w:pPr>
+        <w:ind w:left="6480" w:hanging="180"/>
+      </w:pPr>
+    </w:lvl>
+  </w:abstractNum>
+  <w:abstractNum w:abstractNumId="29" w15:restartNumberingAfterBreak="0">
+    <w:nsid w:val="4DE16A67"/>
+    <w:multiLevelType w:val="hybridMultilevel"/>
+    <w:tmpl w:val="6D04C326"/>
+    <w:lvl w:ilvl="0" w:tplc="0409000F">
+      <w:start w:val="1"/>
+      <w:numFmt w:val="decimal"/>
+      <w:lvlText w:val="%1."/>
+      <w:lvlJc w:val="left"/>
+      <w:pPr>
+        <w:ind w:left="720" w:hanging="360"/>
+      </w:pPr>
+      <w:rPr>
+        <w:rFonts w:hint="default"/>
+      </w:rPr>
+    </w:lvl>
+    <w:lvl w:ilvl="1" w:tplc="04090019" w:tentative="1">
+      <w:start w:val="1"/>
+      <w:numFmt w:val="lowerLetter"/>
+      <w:lvlText w:val="%2."/>
+      <w:lvlJc w:val="left"/>
+      <w:pPr>
+        <w:ind w:left="1440" w:hanging="360"/>
+      </w:pPr>
+    </w:lvl>
+    <w:lvl w:ilvl="2" w:tplc="0409001B" w:tentative="1">
+      <w:start w:val="1"/>
+      <w:numFmt w:val="lowerRoman"/>
+      <w:lvlText w:val="%3."/>
+      <w:lvlJc w:val="right"/>
+      <w:pPr>
+        <w:ind w:left="2160" w:hanging="180"/>
+      </w:pPr>
+    </w:lvl>
+    <w:lvl w:ilvl="3" w:tplc="0409000F" w:tentative="1">
+      <w:start w:val="1"/>
+      <w:numFmt w:val="decimal"/>
+      <w:lvlText w:val="%4."/>
+      <w:lvlJc w:val="left"/>
+      <w:pPr>
+        <w:ind w:left="2880" w:hanging="360"/>
+      </w:pPr>
+    </w:lvl>
+    <w:lvl w:ilvl="4" w:tplc="04090019" w:tentative="1">
+      <w:start w:val="1"/>
+      <w:numFmt w:val="lowerLetter"/>
+      <w:lvlText w:val="%5."/>
+      <w:lvlJc w:val="left"/>
+      <w:pPr>
+        <w:ind w:left="3600" w:hanging="360"/>
+      </w:pPr>
+    </w:lvl>
+    <w:lvl w:ilvl="5" w:tplc="0409001B" w:tentative="1">
+      <w:start w:val="1"/>
+      <w:numFmt w:val="lowerRoman"/>
+      <w:lvlText w:val="%6."/>
+      <w:lvlJc w:val="right"/>
+      <w:pPr>
+        <w:ind w:left="4320" w:hanging="180"/>
+      </w:pPr>
+    </w:lvl>
+    <w:lvl w:ilvl="6" w:tplc="0409000F" w:tentative="1">
+      <w:start w:val="1"/>
+      <w:numFmt w:val="decimal"/>
+      <w:lvlText w:val="%7."/>
+      <w:lvlJc w:val="left"/>
+      <w:pPr>
+        <w:ind w:left="5040" w:hanging="360"/>
+      </w:pPr>
+    </w:lvl>
+    <w:lvl w:ilvl="7" w:tplc="04090019" w:tentative="1">
+      <w:start w:val="1"/>
+      <w:numFmt w:val="lowerLetter"/>
+      <w:lvlText w:val="%8."/>
+      <w:lvlJc w:val="left"/>
+      <w:pPr>
+        <w:ind w:left="5760" w:hanging="360"/>
+      </w:pPr>
+    </w:lvl>
+    <w:lvl w:ilvl="8" w:tplc="0409001B" w:tentative="1">
+      <w:start w:val="1"/>
+      <w:numFmt w:val="lowerRoman"/>
+      <w:lvlText w:val="%9."/>
+      <w:lvlJc w:val="right"/>
+      <w:pPr>
+        <w:ind w:left="6480" w:hanging="180"/>
+      </w:pPr>
+    </w:lvl>
+  </w:abstractNum>
+  <w:abstractNum w:abstractNumId="30" w15:restartNumberingAfterBreak="0">
     <w:nsid w:val="4F9D706F"/>
     <w:multiLevelType w:val="hybridMultilevel"/>
     <w:tmpl w:val="91249466"/>
@@ -13710,7 +15805,7 @@
       </w:pPr>
     </w:lvl>
   </w:abstractNum>
-  <w:abstractNum w:abstractNumId="24" w15:restartNumberingAfterBreak="0">
+  <w:abstractNum w:abstractNumId="31" w15:restartNumberingAfterBreak="0">
     <w:nsid w:val="51CE1949"/>
     <w:multiLevelType w:val="hybridMultilevel"/>
     <w:tmpl w:val="3C9CB554"/>
@@ -13799,7 +15894,7 @@
       </w:pPr>
     </w:lvl>
   </w:abstractNum>
-  <w:abstractNum w:abstractNumId="25" w15:restartNumberingAfterBreak="0">
+  <w:abstractNum w:abstractNumId="32" w15:restartNumberingAfterBreak="0">
     <w:nsid w:val="54285134"/>
     <w:multiLevelType w:val="hybridMultilevel"/>
     <w:tmpl w:val="9A82E5CC"/>
@@ -13888,7 +15983,7 @@
       </w:pPr>
     </w:lvl>
   </w:abstractNum>
-  <w:abstractNum w:abstractNumId="26" w15:restartNumberingAfterBreak="0">
+  <w:abstractNum w:abstractNumId="33" w15:restartNumberingAfterBreak="0">
     <w:nsid w:val="57883C91"/>
     <w:multiLevelType w:val="hybridMultilevel"/>
     <w:tmpl w:val="FD08A0A0"/>
@@ -13977,7 +16072,7 @@
       </w:pPr>
     </w:lvl>
   </w:abstractNum>
-  <w:abstractNum w:abstractNumId="27" w15:restartNumberingAfterBreak="0">
+  <w:abstractNum w:abstractNumId="34" w15:restartNumberingAfterBreak="0">
     <w:nsid w:val="57E10E35"/>
     <w:multiLevelType w:val="hybridMultilevel"/>
     <w:tmpl w:val="712873A8"/>
@@ -14066,7 +16161,7 @@
       </w:pPr>
     </w:lvl>
   </w:abstractNum>
-  <w:abstractNum w:abstractNumId="28" w15:restartNumberingAfterBreak="0">
+  <w:abstractNum w:abstractNumId="35" w15:restartNumberingAfterBreak="0">
     <w:nsid w:val="59C80AC5"/>
     <w:multiLevelType w:val="hybridMultilevel"/>
     <w:tmpl w:val="89388A98"/>
@@ -14155,7 +16250,7 @@
       </w:pPr>
     </w:lvl>
   </w:abstractNum>
-  <w:abstractNum w:abstractNumId="29" w15:restartNumberingAfterBreak="0">
+  <w:abstractNum w:abstractNumId="36" w15:restartNumberingAfterBreak="0">
     <w:nsid w:val="5B3679CE"/>
     <w:multiLevelType w:val="hybridMultilevel"/>
     <w:tmpl w:val="FADA0E98"/>
@@ -14244,7 +16339,7 @@
       </w:pPr>
     </w:lvl>
   </w:abstractNum>
-  <w:abstractNum w:abstractNumId="30" w15:restartNumberingAfterBreak="0">
+  <w:abstractNum w:abstractNumId="37" w15:restartNumberingAfterBreak="0">
     <w:nsid w:val="5B8C5A44"/>
     <w:multiLevelType w:val="hybridMultilevel"/>
     <w:tmpl w:val="298E8206"/>
@@ -14333,7 +16428,7 @@
       </w:pPr>
     </w:lvl>
   </w:abstractNum>
-  <w:abstractNum w:abstractNumId="31" w15:restartNumberingAfterBreak="0">
+  <w:abstractNum w:abstractNumId="38" w15:restartNumberingAfterBreak="0">
     <w:nsid w:val="5C487B9B"/>
     <w:multiLevelType w:val="hybridMultilevel"/>
     <w:tmpl w:val="6D246010"/>
@@ -14422,7 +16517,7 @@
       </w:pPr>
     </w:lvl>
   </w:abstractNum>
-  <w:abstractNum w:abstractNumId="32" w15:restartNumberingAfterBreak="0">
+  <w:abstractNum w:abstractNumId="39" w15:restartNumberingAfterBreak="0">
     <w:nsid w:val="5E8E30D9"/>
     <w:multiLevelType w:val="hybridMultilevel"/>
     <w:tmpl w:val="39528A24"/>
@@ -14511,7 +16606,7 @@
       </w:pPr>
     </w:lvl>
   </w:abstractNum>
-  <w:abstractNum w:abstractNumId="33" w15:restartNumberingAfterBreak="0">
+  <w:abstractNum w:abstractNumId="40" w15:restartNumberingAfterBreak="0">
     <w:nsid w:val="5F384053"/>
     <w:multiLevelType w:val="hybridMultilevel"/>
     <w:tmpl w:val="70DACEA4"/>
@@ -14600,7 +16695,7 @@
       </w:pPr>
     </w:lvl>
   </w:abstractNum>
-  <w:abstractNum w:abstractNumId="34" w15:restartNumberingAfterBreak="0">
+  <w:abstractNum w:abstractNumId="41" w15:restartNumberingAfterBreak="0">
     <w:nsid w:val="622E4360"/>
     <w:multiLevelType w:val="hybridMultilevel"/>
     <w:tmpl w:val="54440F10"/>
@@ -14689,7 +16784,7 @@
       </w:pPr>
     </w:lvl>
   </w:abstractNum>
-  <w:abstractNum w:abstractNumId="35" w15:restartNumberingAfterBreak="0">
+  <w:abstractNum w:abstractNumId="42" w15:restartNumberingAfterBreak="0">
     <w:nsid w:val="64845F16"/>
     <w:multiLevelType w:val="hybridMultilevel"/>
     <w:tmpl w:val="9EF21B14"/>
@@ -14775,7 +16870,96 @@
       </w:pPr>
     </w:lvl>
   </w:abstractNum>
-  <w:abstractNum w:abstractNumId="36" w15:restartNumberingAfterBreak="0">
+  <w:abstractNum w:abstractNumId="43" w15:restartNumberingAfterBreak="0">
+    <w:nsid w:val="64C65BAC"/>
+    <w:multiLevelType w:val="hybridMultilevel"/>
+    <w:tmpl w:val="286880BC"/>
+    <w:lvl w:ilvl="0" w:tplc="0409000F">
+      <w:start w:val="1"/>
+      <w:numFmt w:val="decimal"/>
+      <w:lvlText w:val="%1."/>
+      <w:lvlJc w:val="left"/>
+      <w:pPr>
+        <w:ind w:left="720" w:hanging="360"/>
+      </w:pPr>
+      <w:rPr>
+        <w:rFonts w:hint="default"/>
+      </w:rPr>
+    </w:lvl>
+    <w:lvl w:ilvl="1" w:tplc="04090019" w:tentative="1">
+      <w:start w:val="1"/>
+      <w:numFmt w:val="lowerLetter"/>
+      <w:lvlText w:val="%2."/>
+      <w:lvlJc w:val="left"/>
+      <w:pPr>
+        <w:ind w:left="1440" w:hanging="360"/>
+      </w:pPr>
+    </w:lvl>
+    <w:lvl w:ilvl="2" w:tplc="0409001B" w:tentative="1">
+      <w:start w:val="1"/>
+      <w:numFmt w:val="lowerRoman"/>
+      <w:lvlText w:val="%3."/>
+      <w:lvlJc w:val="right"/>
+      <w:pPr>
+        <w:ind w:left="2160" w:hanging="180"/>
+      </w:pPr>
+    </w:lvl>
+    <w:lvl w:ilvl="3" w:tplc="0409000F" w:tentative="1">
+      <w:start w:val="1"/>
+      <w:numFmt w:val="decimal"/>
+      <w:lvlText w:val="%4."/>
+      <w:lvlJc w:val="left"/>
+      <w:pPr>
+        <w:ind w:left="2880" w:hanging="360"/>
+      </w:pPr>
+    </w:lvl>
+    <w:lvl w:ilvl="4" w:tplc="04090019" w:tentative="1">
+      <w:start w:val="1"/>
+      <w:numFmt w:val="lowerLetter"/>
+      <w:lvlText w:val="%5."/>
+      <w:lvlJc w:val="left"/>
+      <w:pPr>
+        <w:ind w:left="3600" w:hanging="360"/>
+      </w:pPr>
+    </w:lvl>
+    <w:lvl w:ilvl="5" w:tplc="0409001B" w:tentative="1">
+      <w:start w:val="1"/>
+      <w:numFmt w:val="lowerRoman"/>
+      <w:lvlText w:val="%6."/>
+      <w:lvlJc w:val="right"/>
+      <w:pPr>
+        <w:ind w:left="4320" w:hanging="180"/>
+      </w:pPr>
+    </w:lvl>
+    <w:lvl w:ilvl="6" w:tplc="0409000F" w:tentative="1">
+      <w:start w:val="1"/>
+      <w:numFmt w:val="decimal"/>
+      <w:lvlText w:val="%7."/>
+      <w:lvlJc w:val="left"/>
+      <w:pPr>
+        <w:ind w:left="5040" w:hanging="360"/>
+      </w:pPr>
+    </w:lvl>
+    <w:lvl w:ilvl="7" w:tplc="04090019" w:tentative="1">
+      <w:start w:val="1"/>
+      <w:numFmt w:val="lowerLetter"/>
+      <w:lvlText w:val="%8."/>
+      <w:lvlJc w:val="left"/>
+      <w:pPr>
+        <w:ind w:left="5760" w:hanging="360"/>
+      </w:pPr>
+    </w:lvl>
+    <w:lvl w:ilvl="8" w:tplc="0409001B" w:tentative="1">
+      <w:start w:val="1"/>
+      <w:numFmt w:val="lowerRoman"/>
+      <w:lvlText w:val="%9."/>
+      <w:lvlJc w:val="right"/>
+      <w:pPr>
+        <w:ind w:left="6480" w:hanging="180"/>
+      </w:pPr>
+    </w:lvl>
+  </w:abstractNum>
+  <w:abstractNum w:abstractNumId="44" w15:restartNumberingAfterBreak="0">
     <w:nsid w:val="6B630010"/>
     <w:multiLevelType w:val="hybridMultilevel"/>
     <w:tmpl w:val="D6249B0E"/>
@@ -14864,7 +17048,7 @@
       </w:pPr>
     </w:lvl>
   </w:abstractNum>
-  <w:abstractNum w:abstractNumId="37" w15:restartNumberingAfterBreak="0">
+  <w:abstractNum w:abstractNumId="45" w15:restartNumberingAfterBreak="0">
     <w:nsid w:val="6C280830"/>
     <w:multiLevelType w:val="hybridMultilevel"/>
     <w:tmpl w:val="5B347038"/>
@@ -14953,7 +17137,7 @@
       </w:pPr>
     </w:lvl>
   </w:abstractNum>
-  <w:abstractNum w:abstractNumId="38" w15:restartNumberingAfterBreak="0">
+  <w:abstractNum w:abstractNumId="46" w15:restartNumberingAfterBreak="0">
     <w:nsid w:val="6E17302E"/>
     <w:multiLevelType w:val="hybridMultilevel"/>
     <w:tmpl w:val="A16E8AFC"/>
@@ -15042,7 +17226,7 @@
       </w:pPr>
     </w:lvl>
   </w:abstractNum>
-  <w:abstractNum w:abstractNumId="39" w15:restartNumberingAfterBreak="0">
+  <w:abstractNum w:abstractNumId="47" w15:restartNumberingAfterBreak="0">
     <w:nsid w:val="6FE90B1A"/>
     <w:multiLevelType w:val="hybridMultilevel"/>
     <w:tmpl w:val="0AF49EAA"/>
@@ -15131,7 +17315,96 @@
       </w:pPr>
     </w:lvl>
   </w:abstractNum>
-  <w:abstractNum w:abstractNumId="40" w15:restartNumberingAfterBreak="0">
+  <w:abstractNum w:abstractNumId="48" w15:restartNumberingAfterBreak="0">
+    <w:nsid w:val="732D4B1E"/>
+    <w:multiLevelType w:val="hybridMultilevel"/>
+    <w:tmpl w:val="35AC63A6"/>
+    <w:lvl w:ilvl="0" w:tplc="0409000F">
+      <w:start w:val="1"/>
+      <w:numFmt w:val="decimal"/>
+      <w:lvlText w:val="%1."/>
+      <w:lvlJc w:val="left"/>
+      <w:pPr>
+        <w:ind w:left="720" w:hanging="360"/>
+      </w:pPr>
+      <w:rPr>
+        <w:rFonts w:hint="default"/>
+      </w:rPr>
+    </w:lvl>
+    <w:lvl w:ilvl="1" w:tplc="04090019">
+      <w:start w:val="1"/>
+      <w:numFmt w:val="lowerLetter"/>
+      <w:lvlText w:val="%2."/>
+      <w:lvlJc w:val="left"/>
+      <w:pPr>
+        <w:ind w:left="1440" w:hanging="360"/>
+      </w:pPr>
+    </w:lvl>
+    <w:lvl w:ilvl="2" w:tplc="0409001B" w:tentative="1">
+      <w:start w:val="1"/>
+      <w:numFmt w:val="lowerRoman"/>
+      <w:lvlText w:val="%3."/>
+      <w:lvlJc w:val="right"/>
+      <w:pPr>
+        <w:ind w:left="2160" w:hanging="180"/>
+      </w:pPr>
+    </w:lvl>
+    <w:lvl w:ilvl="3" w:tplc="0409000F" w:tentative="1">
+      <w:start w:val="1"/>
+      <w:numFmt w:val="decimal"/>
+      <w:lvlText w:val="%4."/>
+      <w:lvlJc w:val="left"/>
+      <w:pPr>
+        <w:ind w:left="2880" w:hanging="360"/>
+      </w:pPr>
+    </w:lvl>
+    <w:lvl w:ilvl="4" w:tplc="04090019" w:tentative="1">
+      <w:start w:val="1"/>
+      <w:numFmt w:val="lowerLetter"/>
+      <w:lvlText w:val="%5."/>
+      <w:lvlJc w:val="left"/>
+      <w:pPr>
+        <w:ind w:left="3600" w:hanging="360"/>
+      </w:pPr>
+    </w:lvl>
+    <w:lvl w:ilvl="5" w:tplc="0409001B" w:tentative="1">
+      <w:start w:val="1"/>
+      <w:numFmt w:val="lowerRoman"/>
+      <w:lvlText w:val="%6."/>
+      <w:lvlJc w:val="right"/>
+      <w:pPr>
+        <w:ind w:left="4320" w:hanging="180"/>
+      </w:pPr>
+    </w:lvl>
+    <w:lvl w:ilvl="6" w:tplc="0409000F" w:tentative="1">
+      <w:start w:val="1"/>
+      <w:numFmt w:val="decimal"/>
+      <w:lvlText w:val="%7."/>
+      <w:lvlJc w:val="left"/>
+      <w:pPr>
+        <w:ind w:left="5040" w:hanging="360"/>
+      </w:pPr>
+    </w:lvl>
+    <w:lvl w:ilvl="7" w:tplc="04090019" w:tentative="1">
+      <w:start w:val="1"/>
+      <w:numFmt w:val="lowerLetter"/>
+      <w:lvlText w:val="%8."/>
+      <w:lvlJc w:val="left"/>
+      <w:pPr>
+        <w:ind w:left="5760" w:hanging="360"/>
+      </w:pPr>
+    </w:lvl>
+    <w:lvl w:ilvl="8" w:tplc="0409001B" w:tentative="1">
+      <w:start w:val="1"/>
+      <w:numFmt w:val="lowerRoman"/>
+      <w:lvlText w:val="%9."/>
+      <w:lvlJc w:val="right"/>
+      <w:pPr>
+        <w:ind w:left="6480" w:hanging="180"/>
+      </w:pPr>
+    </w:lvl>
+  </w:abstractNum>
+  <w:abstractNum w:abstractNumId="49" w15:restartNumberingAfterBreak="0">
     <w:nsid w:val="75A57CA0"/>
     <w:multiLevelType w:val="hybridMultilevel"/>
     <w:tmpl w:val="359A9D7A"/>
@@ -15220,7 +17493,96 @@
       </w:pPr>
     </w:lvl>
   </w:abstractNum>
-  <w:abstractNum w:abstractNumId="41" w15:restartNumberingAfterBreak="0">
+  <w:abstractNum w:abstractNumId="50" w15:restartNumberingAfterBreak="0">
+    <w:nsid w:val="765A3AE1"/>
+    <w:multiLevelType w:val="hybridMultilevel"/>
+    <w:tmpl w:val="8B909AA6"/>
+    <w:lvl w:ilvl="0" w:tplc="0409000F">
+      <w:start w:val="1"/>
+      <w:numFmt w:val="decimal"/>
+      <w:lvlText w:val="%1."/>
+      <w:lvlJc w:val="left"/>
+      <w:pPr>
+        <w:ind w:left="720" w:hanging="360"/>
+      </w:pPr>
+      <w:rPr>
+        <w:rFonts w:hint="default"/>
+      </w:rPr>
+    </w:lvl>
+    <w:lvl w:ilvl="1" w:tplc="04090019" w:tentative="1">
+      <w:start w:val="1"/>
+      <w:numFmt w:val="lowerLetter"/>
+      <w:lvlText w:val="%2."/>
+      <w:lvlJc w:val="left"/>
+      <w:pPr>
+        <w:ind w:left="1440" w:hanging="360"/>
+      </w:pPr>
+    </w:lvl>
+    <w:lvl w:ilvl="2" w:tplc="0409001B" w:tentative="1">
+      <w:start w:val="1"/>
+      <w:numFmt w:val="lowerRoman"/>
+      <w:lvlText w:val="%3."/>
+      <w:lvlJc w:val="right"/>
+      <w:pPr>
+        <w:ind w:left="2160" w:hanging="180"/>
+      </w:pPr>
+    </w:lvl>
+    <w:lvl w:ilvl="3" w:tplc="0409000F" w:tentative="1">
+      <w:start w:val="1"/>
+      <w:numFmt w:val="decimal"/>
+      <w:lvlText w:val="%4."/>
+      <w:lvlJc w:val="left"/>
+      <w:pPr>
+        <w:ind w:left="2880" w:hanging="360"/>
+      </w:pPr>
+    </w:lvl>
+    <w:lvl w:ilvl="4" w:tplc="04090019" w:tentative="1">
+      <w:start w:val="1"/>
+      <w:numFmt w:val="lowerLetter"/>
+      <w:lvlText w:val="%5."/>
+      <w:lvlJc w:val="left"/>
+      <w:pPr>
+        <w:ind w:left="3600" w:hanging="360"/>
+      </w:pPr>
+    </w:lvl>
+    <w:lvl w:ilvl="5" w:tplc="0409001B" w:tentative="1">
+      <w:start w:val="1"/>
+      <w:numFmt w:val="lowerRoman"/>
+      <w:lvlText w:val="%6."/>
+      <w:lvlJc w:val="right"/>
+      <w:pPr>
+        <w:ind w:left="4320" w:hanging="180"/>
+      </w:pPr>
+    </w:lvl>
+    <w:lvl w:ilvl="6" w:tplc="0409000F" w:tentative="1">
+      <w:start w:val="1"/>
+      <w:numFmt w:val="decimal"/>
+      <w:lvlText w:val="%7."/>
+      <w:lvlJc w:val="left"/>
+      <w:pPr>
+        <w:ind w:left="5040" w:hanging="360"/>
+      </w:pPr>
+    </w:lvl>
+    <w:lvl w:ilvl="7" w:tplc="04090019" w:tentative="1">
+      <w:start w:val="1"/>
+      <w:numFmt w:val="lowerLetter"/>
+      <w:lvlText w:val="%8."/>
+      <w:lvlJc w:val="left"/>
+      <w:pPr>
+        <w:ind w:left="5760" w:hanging="360"/>
+      </w:pPr>
+    </w:lvl>
+    <w:lvl w:ilvl="8" w:tplc="0409001B" w:tentative="1">
+      <w:start w:val="1"/>
+      <w:numFmt w:val="lowerRoman"/>
+      <w:lvlText w:val="%9."/>
+      <w:lvlJc w:val="right"/>
+      <w:pPr>
+        <w:ind w:left="6480" w:hanging="180"/>
+      </w:pPr>
+    </w:lvl>
+  </w:abstractNum>
+  <w:abstractNum w:abstractNumId="51" w15:restartNumberingAfterBreak="0">
     <w:nsid w:val="77611893"/>
     <w:multiLevelType w:val="multilevel"/>
     <w:tmpl w:val="04090025"/>
@@ -15315,7 +17677,7 @@
       </w:pPr>
     </w:lvl>
   </w:abstractNum>
-  <w:abstractNum w:abstractNumId="42" w15:restartNumberingAfterBreak="0">
+  <w:abstractNum w:abstractNumId="52" w15:restartNumberingAfterBreak="0">
     <w:nsid w:val="78B50E45"/>
     <w:multiLevelType w:val="hybridMultilevel"/>
     <w:tmpl w:val="8E1C6E84"/>
@@ -15404,7 +17766,7 @@
       </w:pPr>
     </w:lvl>
   </w:abstractNum>
-  <w:abstractNum w:abstractNumId="43" w15:restartNumberingAfterBreak="0">
+  <w:abstractNum w:abstractNumId="53" w15:restartNumberingAfterBreak="0">
     <w:nsid w:val="7CD411BB"/>
     <w:multiLevelType w:val="hybridMultilevel"/>
     <w:tmpl w:val="E29AB0BE"/>
@@ -15494,136 +17856,166 @@
     </w:lvl>
   </w:abstractNum>
   <w:num w:numId="1" w16cid:durableId="1340351339">
+    <w:abstractNumId w:val="51"/>
+  </w:num>
+  <w:num w:numId="2" w16cid:durableId="1923833280">
+    <w:abstractNumId w:val="23"/>
+  </w:num>
+  <w:num w:numId="3" w16cid:durableId="1531452096">
+    <w:abstractNumId w:val="42"/>
+  </w:num>
+  <w:num w:numId="4" w16cid:durableId="1084841490">
+    <w:abstractNumId w:val="14"/>
+  </w:num>
+  <w:num w:numId="5" w16cid:durableId="1675571124">
+    <w:abstractNumId w:val="25"/>
+  </w:num>
+  <w:num w:numId="6" w16cid:durableId="340545489">
+    <w:abstractNumId w:val="35"/>
+  </w:num>
+  <w:num w:numId="7" w16cid:durableId="148791283">
+    <w:abstractNumId w:val="30"/>
+  </w:num>
+  <w:num w:numId="8" w16cid:durableId="990207094">
+    <w:abstractNumId w:val="44"/>
+  </w:num>
+  <w:num w:numId="9" w16cid:durableId="189412560">
+    <w:abstractNumId w:val="22"/>
+  </w:num>
+  <w:num w:numId="10" w16cid:durableId="2107840399">
+    <w:abstractNumId w:val="15"/>
+  </w:num>
+  <w:num w:numId="11" w16cid:durableId="399326792">
+    <w:abstractNumId w:val="26"/>
+  </w:num>
+  <w:num w:numId="12" w16cid:durableId="353194604">
+    <w:abstractNumId w:val="32"/>
+  </w:num>
+  <w:num w:numId="13" w16cid:durableId="1861115566">
+    <w:abstractNumId w:val="4"/>
+  </w:num>
+  <w:num w:numId="14" w16cid:durableId="703094439">
+    <w:abstractNumId w:val="36"/>
+  </w:num>
+  <w:num w:numId="15" w16cid:durableId="1047143538">
+    <w:abstractNumId w:val="6"/>
+  </w:num>
+  <w:num w:numId="16" w16cid:durableId="489099402">
     <w:abstractNumId w:val="41"/>
   </w:num>
-  <w:num w:numId="2" w16cid:durableId="1923833280">
+  <w:num w:numId="17" w16cid:durableId="1040281126">
+    <w:abstractNumId w:val="13"/>
+  </w:num>
+  <w:num w:numId="18" w16cid:durableId="699861102">
+    <w:abstractNumId w:val="10"/>
+  </w:num>
+  <w:num w:numId="19" w16cid:durableId="956837958">
+    <w:abstractNumId w:val="3"/>
+  </w:num>
+  <w:num w:numId="20" w16cid:durableId="1089502671">
+    <w:abstractNumId w:val="38"/>
+  </w:num>
+  <w:num w:numId="21" w16cid:durableId="888806092">
+    <w:abstractNumId w:val="45"/>
+  </w:num>
+  <w:num w:numId="22" w16cid:durableId="129254328">
+    <w:abstractNumId w:val="17"/>
+  </w:num>
+  <w:num w:numId="23" w16cid:durableId="1634403266">
+    <w:abstractNumId w:val="2"/>
+  </w:num>
+  <w:num w:numId="24" w16cid:durableId="255870851">
+    <w:abstractNumId w:val="31"/>
+  </w:num>
+  <w:num w:numId="25" w16cid:durableId="509873619">
+    <w:abstractNumId w:val="47"/>
+  </w:num>
+  <w:num w:numId="26" w16cid:durableId="1007244868">
+    <w:abstractNumId w:val="52"/>
+  </w:num>
+  <w:num w:numId="27" w16cid:durableId="868881455">
     <w:abstractNumId w:val="19"/>
   </w:num>
-  <w:num w:numId="3" w16cid:durableId="1531452096">
-    <w:abstractNumId w:val="35"/>
+  <w:num w:numId="28" w16cid:durableId="612593568">
+    <w:abstractNumId w:val="49"/>
   </w:num>
-  <w:num w:numId="4" w16cid:durableId="1084841490">
-    <w:abstractNumId w:val="11"/>
+  <w:num w:numId="29" w16cid:durableId="332531880">
+    <w:abstractNumId w:val="8"/>
   </w:num>
-  <w:num w:numId="5" w16cid:durableId="1675571124">
+  <w:num w:numId="30" w16cid:durableId="1756121372">
+    <w:abstractNumId w:val="7"/>
+  </w:num>
+  <w:num w:numId="31" w16cid:durableId="1976375316">
+    <w:abstractNumId w:val="12"/>
+  </w:num>
+  <w:num w:numId="32" w16cid:durableId="704185013">
+    <w:abstractNumId w:val="37"/>
+  </w:num>
+  <w:num w:numId="33" w16cid:durableId="1149251854">
+    <w:abstractNumId w:val="33"/>
+  </w:num>
+  <w:num w:numId="34" w16cid:durableId="1610039941">
+    <w:abstractNumId w:val="34"/>
+  </w:num>
+  <w:num w:numId="35" w16cid:durableId="1702246425">
+    <w:abstractNumId w:val="46"/>
+  </w:num>
+  <w:num w:numId="36" w16cid:durableId="334844172">
+    <w:abstractNumId w:val="53"/>
+  </w:num>
+  <w:num w:numId="37" w16cid:durableId="800416898">
+    <w:abstractNumId w:val="39"/>
+  </w:num>
+  <w:num w:numId="38" w16cid:durableId="1990942409">
     <w:abstractNumId w:val="20"/>
   </w:num>
-  <w:num w:numId="6" w16cid:durableId="340545489">
-    <w:abstractNumId w:val="28"/>
+  <w:num w:numId="39" w16cid:durableId="1076709697">
+    <w:abstractNumId w:val="16"/>
   </w:num>
-  <w:num w:numId="7" w16cid:durableId="148791283">
-    <w:abstractNumId w:val="23"/>
+  <w:num w:numId="40" w16cid:durableId="855390756">
+    <w:abstractNumId w:val="27"/>
   </w:num>
-  <w:num w:numId="8" w16cid:durableId="990207094">
-    <w:abstractNumId w:val="36"/>
-  </w:num>
-  <w:num w:numId="9" w16cid:durableId="189412560">
-    <w:abstractNumId w:val="18"/>
-  </w:num>
-  <w:num w:numId="10" w16cid:durableId="2107840399">
-    <w:abstractNumId w:val="12"/>
-  </w:num>
-  <w:num w:numId="11" w16cid:durableId="399326792">
-    <w:abstractNumId w:val="21"/>
-  </w:num>
-  <w:num w:numId="12" w16cid:durableId="353194604">
-    <w:abstractNumId w:val="25"/>
-  </w:num>
-  <w:num w:numId="13" w16cid:durableId="1861115566">
-    <w:abstractNumId w:val="3"/>
-  </w:num>
-  <w:num w:numId="14" w16cid:durableId="703094439">
-    <w:abstractNumId w:val="29"/>
-  </w:num>
-  <w:num w:numId="15" w16cid:durableId="1047143538">
+  <w:num w:numId="41" w16cid:durableId="509368139">
     <w:abstractNumId w:val="5"/>
   </w:num>
-  <w:num w:numId="16" w16cid:durableId="489099402">
-    <w:abstractNumId w:val="34"/>
-  </w:num>
-  <w:num w:numId="17" w16cid:durableId="1040281126">
-    <w:abstractNumId w:val="10"/>
-  </w:num>
-  <w:num w:numId="18" w16cid:durableId="699861102">
-    <w:abstractNumId w:val="8"/>
-  </w:num>
-  <w:num w:numId="19" w16cid:durableId="956837958">
-    <w:abstractNumId w:val="2"/>
-  </w:num>
-  <w:num w:numId="20" w16cid:durableId="1089502671">
-    <w:abstractNumId w:val="31"/>
-  </w:num>
-  <w:num w:numId="21" w16cid:durableId="888806092">
-    <w:abstractNumId w:val="37"/>
-  </w:num>
-  <w:num w:numId="22" w16cid:durableId="129254328">
-    <w:abstractNumId w:val="14"/>
-  </w:num>
-  <w:num w:numId="23" w16cid:durableId="1634403266">
-    <w:abstractNumId w:val="1"/>
-  </w:num>
-  <w:num w:numId="24" w16cid:durableId="255870851">
-    <w:abstractNumId w:val="24"/>
-  </w:num>
-  <w:num w:numId="25" w16cid:durableId="509873619">
-    <w:abstractNumId w:val="39"/>
-  </w:num>
-  <w:num w:numId="26" w16cid:durableId="1007244868">
-    <w:abstractNumId w:val="42"/>
-  </w:num>
-  <w:num w:numId="27" w16cid:durableId="868881455">
-    <w:abstractNumId w:val="15"/>
-  </w:num>
-  <w:num w:numId="28" w16cid:durableId="612593568">
+  <w:num w:numId="42" w16cid:durableId="1590575986">
     <w:abstractNumId w:val="40"/>
-  </w:num>
-  <w:num w:numId="29" w16cid:durableId="332531880">
-    <w:abstractNumId w:val="7"/>
-  </w:num>
-  <w:num w:numId="30" w16cid:durableId="1756121372">
-    <w:abstractNumId w:val="6"/>
-  </w:num>
-  <w:num w:numId="31" w16cid:durableId="1976375316">
-    <w:abstractNumId w:val="9"/>
-  </w:num>
-  <w:num w:numId="32" w16cid:durableId="704185013">
-    <w:abstractNumId w:val="30"/>
-  </w:num>
-  <w:num w:numId="33" w16cid:durableId="1149251854">
-    <w:abstractNumId w:val="26"/>
-  </w:num>
-  <w:num w:numId="34" w16cid:durableId="1610039941">
-    <w:abstractNumId w:val="27"/>
-  </w:num>
-  <w:num w:numId="35" w16cid:durableId="1702246425">
-    <w:abstractNumId w:val="38"/>
-  </w:num>
-  <w:num w:numId="36" w16cid:durableId="334844172">
-    <w:abstractNumId w:val="43"/>
-  </w:num>
-  <w:num w:numId="37" w16cid:durableId="800416898">
-    <w:abstractNumId w:val="32"/>
-  </w:num>
-  <w:num w:numId="38" w16cid:durableId="1990942409">
-    <w:abstractNumId w:val="16"/>
-  </w:num>
-  <w:num w:numId="39" w16cid:durableId="1076709697">
-    <w:abstractNumId w:val="13"/>
-  </w:num>
-  <w:num w:numId="40" w16cid:durableId="855390756">
-    <w:abstractNumId w:val="22"/>
-  </w:num>
-  <w:num w:numId="41" w16cid:durableId="509368139">
-    <w:abstractNumId w:val="4"/>
-  </w:num>
-  <w:num w:numId="42" w16cid:durableId="1590575986">
-    <w:abstractNumId w:val="33"/>
   </w:num>
   <w:num w:numId="43" w16cid:durableId="282662840">
     <w:abstractNumId w:val="0"/>
   </w:num>
   <w:num w:numId="44" w16cid:durableId="174155365">
-    <w:abstractNumId w:val="17"/>
+    <w:abstractNumId w:val="21"/>
+  </w:num>
+  <w:num w:numId="45" w16cid:durableId="376972863">
+    <w:abstractNumId w:val="11"/>
+  </w:num>
+  <w:num w:numId="46" w16cid:durableId="1739473445">
+    <w:abstractNumId w:val="24"/>
+  </w:num>
+  <w:num w:numId="47" w16cid:durableId="1923562541">
+    <w:abstractNumId w:val="50"/>
+  </w:num>
+  <w:num w:numId="48" w16cid:durableId="407390923">
+    <w:abstractNumId w:val="48"/>
+  </w:num>
+  <w:num w:numId="49" w16cid:durableId="312102312">
+    <w:abstractNumId w:val="9"/>
+  </w:num>
+  <w:num w:numId="50" w16cid:durableId="1909147247">
+    <w:abstractNumId w:val="1"/>
+  </w:num>
+  <w:num w:numId="51" w16cid:durableId="299312217">
+    <w:abstractNumId w:val="29"/>
+  </w:num>
+  <w:num w:numId="52" w16cid:durableId="1385063594">
+    <w:abstractNumId w:val="43"/>
+  </w:num>
+  <w:num w:numId="53" w16cid:durableId="115872860">
+    <w:abstractNumId w:val="18"/>
+  </w:num>
+  <w:num w:numId="54" w16cid:durableId="244152553">
+    <w:abstractNumId w:val="28"/>
   </w:num>
 </w:numbering>
 </file>
@@ -16028,7 +18420,7 @@
   <w:style w:type="paragraph" w:default="1" w:styleId="Standaard">
     <w:name w:val="Normal"/>
     <w:qFormat/>
-    <w:rsid w:val="00640913"/>
+    <w:rsid w:val="00E1682D"/>
     <w:rPr>
       <w:lang w:val="nl-NL"/>
     </w:rPr>

</xml_diff>